<commit_message>
Use last Library BonitaStore, Meteor 4.0.0
</commit_message>
<xml_diff>
--- a/Truckmilk Archive Strategy.docx
+++ b/Truckmilk Archive Strategy.docx
@@ -25,8 +25,6 @@
       <w:r>
         <w:t>November 2020</w:t>
       </w:r>
-      <w:bookmarkStart w:id="0" w:name="_GoBack"/>
-      <w:bookmarkEnd w:id="0"/>
     </w:p>
     <w:p/>
     <w:p>
@@ -51,8 +49,8 @@
         <w:pStyle w:val="Signature"/>
       </w:pPr>
     </w:p>
+    <w:bookmarkStart w:id="0" w:name="_Toc360012336" w:displacedByCustomXml="next"/>
     <w:bookmarkStart w:id="1" w:name="_Toc360012335" w:displacedByCustomXml="next"/>
-    <w:bookmarkStart w:id="2" w:name="_Toc360012336" w:displacedByCustomXml="next"/>
     <w:sdt>
       <w:sdtPr>
         <w:rPr>
@@ -115,7 +113,7 @@
             </w:rPr>
             <w:fldChar w:fldCharType="separate"/>
           </w:r>
-          <w:hyperlink w:anchor="_Toc55830898" w:history="1">
+          <w:hyperlink w:anchor="_Toc57020607" w:history="1">
             <w:r>
               <w:rPr>
                 <w:rStyle w:val="Lienhypertexte"/>
@@ -159,7 +157,7 @@
                 <w:noProof/>
                 <w:webHidden/>
               </w:rPr>
-              <w:instrText xml:space="preserve"> PAGEREF _Toc55830898 \h </w:instrText>
+              <w:instrText xml:space="preserve"> PAGEREF _Toc57020607 \h </w:instrText>
             </w:r>
             <w:r>
               <w:rPr>
@@ -205,7 +203,7 @@
               <w:lang w:val="fr-FR" w:eastAsia="fr-FR"/>
             </w:rPr>
           </w:pPr>
-          <w:hyperlink w:anchor="_Toc55830899" w:history="1">
+          <w:hyperlink w:anchor="_Toc57020608" w:history="1">
             <w:r>
               <w:rPr>
                 <w:rStyle w:val="Lienhypertexte"/>
@@ -249,7 +247,7 @@
                 <w:noProof/>
                 <w:webHidden/>
               </w:rPr>
-              <w:instrText xml:space="preserve"> PAGEREF _Toc55830899 \h </w:instrText>
+              <w:instrText xml:space="preserve"> PAGEREF _Toc57020608 \h </w:instrText>
             </w:r>
             <w:r>
               <w:rPr>
@@ -295,7 +293,7 @@
               <w:lang w:val="fr-FR" w:eastAsia="fr-FR"/>
             </w:rPr>
           </w:pPr>
-          <w:hyperlink w:anchor="_Toc55830900" w:history="1">
+          <w:hyperlink w:anchor="_Toc57020609" w:history="1">
             <w:r>
               <w:rPr>
                 <w:rStyle w:val="Lienhypertexte"/>
@@ -339,7 +337,7 @@
                 <w:noProof/>
                 <w:webHidden/>
               </w:rPr>
-              <w:instrText xml:space="preserve"> PAGEREF _Toc55830900 \h </w:instrText>
+              <w:instrText xml:space="preserve"> PAGEREF _Toc57020609 \h </w:instrText>
             </w:r>
             <w:r>
               <w:rPr>
@@ -385,7 +383,7 @@
               <w:lang w:val="fr-FR" w:eastAsia="fr-FR"/>
             </w:rPr>
           </w:pPr>
-          <w:hyperlink w:anchor="_Toc55830901" w:history="1">
+          <w:hyperlink w:anchor="_Toc57020610" w:history="1">
             <w:r>
               <w:rPr>
                 <w:rStyle w:val="Lienhypertexte"/>
@@ -429,7 +427,7 @@
                 <w:noProof/>
                 <w:webHidden/>
               </w:rPr>
-              <w:instrText xml:space="preserve"> PAGEREF _Toc55830901 \h </w:instrText>
+              <w:instrText xml:space="preserve"> PAGEREF _Toc57020610 \h </w:instrText>
             </w:r>
             <w:r>
               <w:rPr>
@@ -475,7 +473,7 @@
               <w:lang w:val="fr-FR" w:eastAsia="fr-FR"/>
             </w:rPr>
           </w:pPr>
-          <w:hyperlink w:anchor="_Toc55830902" w:history="1">
+          <w:hyperlink w:anchor="_Toc57020611" w:history="1">
             <w:r>
               <w:rPr>
                 <w:rStyle w:val="Lienhypertexte"/>
@@ -519,7 +517,7 @@
                 <w:noProof/>
                 <w:webHidden/>
               </w:rPr>
-              <w:instrText xml:space="preserve"> PAGEREF _Toc55830902 \h </w:instrText>
+              <w:instrText xml:space="preserve"> PAGEREF _Toc57020611 \h </w:instrText>
             </w:r>
             <w:r>
               <w:rPr>
@@ -565,7 +563,7 @@
               <w:lang w:val="fr-FR" w:eastAsia="fr-FR"/>
             </w:rPr>
           </w:pPr>
-          <w:hyperlink w:anchor="_Toc55830903" w:history="1">
+          <w:hyperlink w:anchor="_Toc57020612" w:history="1">
             <w:r>
               <w:rPr>
                 <w:rStyle w:val="Lienhypertexte"/>
@@ -609,7 +607,7 @@
                 <w:noProof/>
                 <w:webHidden/>
               </w:rPr>
-              <w:instrText xml:space="preserve"> PAGEREF _Toc55830903 \h </w:instrText>
+              <w:instrText xml:space="preserve"> PAGEREF _Toc57020612 \h </w:instrText>
             </w:r>
             <w:r>
               <w:rPr>
@@ -629,7 +627,7 @@
                 <w:noProof/>
                 <w:webHidden/>
               </w:rPr>
-              <w:t>4</w:t>
+              <w:t>5</w:t>
             </w:r>
             <w:r>
               <w:rPr>
@@ -655,7 +653,7 @@
               <w:lang w:val="fr-FR" w:eastAsia="fr-FR"/>
             </w:rPr>
           </w:pPr>
-          <w:hyperlink w:anchor="_Toc55830904" w:history="1">
+          <w:hyperlink w:anchor="_Toc57020613" w:history="1">
             <w:r>
               <w:rPr>
                 <w:rStyle w:val="Lienhypertexte"/>
@@ -699,7 +697,7 @@
                 <w:noProof/>
                 <w:webHidden/>
               </w:rPr>
-              <w:instrText xml:space="preserve"> PAGEREF _Toc55830904 \h </w:instrText>
+              <w:instrText xml:space="preserve"> PAGEREF _Toc57020613 \h </w:instrText>
             </w:r>
             <w:r>
               <w:rPr>
@@ -719,7 +717,7 @@
                 <w:noProof/>
                 <w:webHidden/>
               </w:rPr>
-              <w:t>5</w:t>
+              <w:t>6</w:t>
             </w:r>
             <w:r>
               <w:rPr>
@@ -745,7 +743,7 @@
               <w:lang w:val="fr-FR" w:eastAsia="fr-FR"/>
             </w:rPr>
           </w:pPr>
-          <w:hyperlink w:anchor="_Toc55830905" w:history="1">
+          <w:hyperlink w:anchor="_Toc57020614" w:history="1">
             <w:r>
               <w:rPr>
                 <w:rStyle w:val="Lienhypertexte"/>
@@ -789,7 +787,7 @@
                 <w:noProof/>
                 <w:webHidden/>
               </w:rPr>
-              <w:instrText xml:space="preserve"> PAGEREF _Toc55830905 \h </w:instrText>
+              <w:instrText xml:space="preserve"> PAGEREF _Toc57020614 \h </w:instrText>
             </w:r>
             <w:r>
               <w:rPr>
@@ -809,7 +807,7 @@
                 <w:noProof/>
                 <w:webHidden/>
               </w:rPr>
-              <w:t>6</w:t>
+              <w:t>7</w:t>
             </w:r>
             <w:r>
               <w:rPr>
@@ -835,7 +833,7 @@
               <w:lang w:val="fr-FR" w:eastAsia="fr-FR"/>
             </w:rPr>
           </w:pPr>
-          <w:hyperlink w:anchor="_Toc55830906" w:history="1">
+          <w:hyperlink w:anchor="_Toc57020615" w:history="1">
             <w:r>
               <w:rPr>
                 <w:rStyle w:val="Lienhypertexte"/>
@@ -879,7 +877,7 @@
                 <w:noProof/>
                 <w:webHidden/>
               </w:rPr>
-              <w:instrText xml:space="preserve"> PAGEREF _Toc55830906 \h </w:instrText>
+              <w:instrText xml:space="preserve"> PAGEREF _Toc57020615 \h </w:instrText>
             </w:r>
             <w:r>
               <w:rPr>
@@ -899,7 +897,7 @@
                 <w:noProof/>
                 <w:webHidden/>
               </w:rPr>
-              <w:t>8</w:t>
+              <w:t>10</w:t>
             </w:r>
             <w:r>
               <w:rPr>
@@ -925,7 +923,7 @@
               <w:lang w:val="fr-FR" w:eastAsia="fr-FR"/>
             </w:rPr>
           </w:pPr>
-          <w:hyperlink w:anchor="_Toc55830907" w:history="1">
+          <w:hyperlink w:anchor="_Toc57020616" w:history="1">
             <w:r>
               <w:rPr>
                 <w:rStyle w:val="Lienhypertexte"/>
@@ -969,7 +967,7 @@
                 <w:noProof/>
                 <w:webHidden/>
               </w:rPr>
-              <w:instrText xml:space="preserve"> PAGEREF _Toc55830907 \h </w:instrText>
+              <w:instrText xml:space="preserve"> PAGEREF _Toc57020616 \h </w:instrText>
             </w:r>
             <w:r>
               <w:rPr>
@@ -989,7 +987,7 @@
                 <w:noProof/>
                 <w:webHidden/>
               </w:rPr>
-              <w:t>9</w:t>
+              <w:t>11</w:t>
             </w:r>
             <w:r>
               <w:rPr>
@@ -1015,8 +1013,8 @@
         </w:p>
       </w:sdtContent>
     </w:sdt>
-    <w:bookmarkEnd w:id="2"/>
     <w:bookmarkEnd w:id="1"/>
+    <w:bookmarkEnd w:id="0"/>
     <w:p>
       <w:pPr>
         <w:rPr>
@@ -1037,38 +1035,38 @@
       <w:pPr>
         <w:pStyle w:val="Titre1"/>
       </w:pPr>
-      <w:bookmarkStart w:id="3" w:name="_Toc55830898"/>
+      <w:bookmarkStart w:id="2" w:name="_Toc57020607"/>
       <w:r>
         <w:t>Introduction</w:t>
       </w:r>
+      <w:bookmarkEnd w:id="2"/>
+    </w:p>
+    <w:p>
+      <w:r>
+        <w:t xml:space="preserve">Your system </w:t>
+      </w:r>
+      <w:r>
+        <w:t>has</w:t>
+      </w:r>
+      <w:r>
+        <w:t xml:space="preserve"> different processes. Then, you produce cases, and cases are ended, they are archived. What is the different </w:t>
+      </w:r>
+      <w:r>
+        <w:t>strategy</w:t>
+      </w:r>
+      <w:r>
+        <w:t xml:space="preserve"> to use for the archive data?</w:t>
+      </w:r>
+    </w:p>
+    <w:p>
+      <w:pPr>
+        <w:pStyle w:val="Titre1"/>
+      </w:pPr>
+      <w:bookmarkStart w:id="3" w:name="_Toc57020608"/>
+      <w:r>
+        <w:t>Principle</w:t>
+      </w:r>
       <w:bookmarkEnd w:id="3"/>
-    </w:p>
-    <w:p>
-      <w:r>
-        <w:t xml:space="preserve">Your system </w:t>
-      </w:r>
-      <w:r>
-        <w:t>has</w:t>
-      </w:r>
-      <w:r>
-        <w:t xml:space="preserve"> different processes. Then, you produce cases, and cases are ended, they are archived. What is the different </w:t>
-      </w:r>
-      <w:r>
-        <w:t>strategy</w:t>
-      </w:r>
-      <w:r>
-        <w:t xml:space="preserve"> to use for the archive data?</w:t>
-      </w:r>
-    </w:p>
-    <w:p>
-      <w:pPr>
-        <w:pStyle w:val="Titre1"/>
-      </w:pPr>
-      <w:bookmarkStart w:id="4" w:name="_Toc55830899"/>
-      <w:r>
-        <w:t>Principle</w:t>
-      </w:r>
-      <w:bookmarkEnd w:id="4"/>
     </w:p>
     <w:p>
       <w:r>
@@ -1188,11 +1186,11 @@
       <w:pPr>
         <w:pStyle w:val="Titre1"/>
       </w:pPr>
-      <w:bookmarkStart w:id="5" w:name="_Toc55830900"/>
+      <w:bookmarkStart w:id="4" w:name="_Toc57020609"/>
       <w:r>
         <w:t>Archive all</w:t>
       </w:r>
-      <w:bookmarkEnd w:id="5"/>
+      <w:bookmarkEnd w:id="4"/>
     </w:p>
     <w:p>
       <w:r>
@@ -1212,6 +1210,64 @@
       </w:r>
     </w:p>
     <w:p>
+      <w:pPr>
+        <w:jc w:val="center"/>
+      </w:pPr>
+      <w:r>
+        <w:rPr>
+          <w:noProof/>
+        </w:rPr>
+        <w:drawing>
+          <wp:inline distT="0" distB="0" distL="0" distR="0" wp14:anchorId="7FBC01C3" wp14:editId="20CF44AA">
+            <wp:extent cx="4295775" cy="1891585"/>
+            <wp:effectExtent l="0" t="0" r="0" b="0"/>
+            <wp:docPr id="8" name="Image 8"/>
+            <wp:cNvGraphicFramePr>
+              <a:graphicFrameLocks xmlns:a="http://schemas.openxmlformats.org/drawingml/2006/main" noChangeAspect="1"/>
+            </wp:cNvGraphicFramePr>
+            <a:graphic xmlns:a="http://schemas.openxmlformats.org/drawingml/2006/main">
+              <a:graphicData uri="http://schemas.openxmlformats.org/drawingml/2006/picture">
+                <pic:pic xmlns:pic="http://schemas.openxmlformats.org/drawingml/2006/picture">
+                  <pic:nvPicPr>
+                    <pic:cNvPr id="0" name="Picture 1"/>
+                    <pic:cNvPicPr>
+                      <a:picLocks noChangeAspect="1" noChangeArrowheads="1"/>
+                    </pic:cNvPicPr>
+                  </pic:nvPicPr>
+                  <pic:blipFill>
+                    <a:blip r:embed="rId14">
+                      <a:extLst>
+                        <a:ext uri="{28A0092B-C50C-407E-A947-70E740481C1C}">
+                          <a14:useLocalDpi xmlns:a14="http://schemas.microsoft.com/office/drawing/2010/main" val="0"/>
+                        </a:ext>
+                      </a:extLst>
+                    </a:blip>
+                    <a:srcRect/>
+                    <a:stretch>
+                      <a:fillRect/>
+                    </a:stretch>
+                  </pic:blipFill>
+                  <pic:spPr bwMode="auto">
+                    <a:xfrm>
+                      <a:off x="0" y="0"/>
+                      <a:ext cx="4307510" cy="1896753"/>
+                    </a:xfrm>
+                    <a:prstGeom prst="rect">
+                      <a:avLst/>
+                    </a:prstGeom>
+                    <a:noFill/>
+                    <a:ln>
+                      <a:noFill/>
+                    </a:ln>
+                  </pic:spPr>
+                </pic:pic>
+              </a:graphicData>
+            </a:graphic>
+          </wp:inline>
+        </w:drawing>
+      </w:r>
+    </w:p>
+    <w:p>
       <w:r>
         <w:t>Note: to accelerate the search, some index must be created in the archive table.</w:t>
       </w:r>
@@ -1260,7 +1316,7 @@
       </w:r>
     </w:p>
     <w:p>
-      <w:hyperlink r:id="rId14" w:history="1">
+      <w:hyperlink r:id="rId15" w:history="1">
         <w:r>
           <w:rPr>
             <w:rStyle w:val="Lienhypertexte"/>
@@ -1277,7 +1333,6 @@
         <w:rPr>
           <w:noProof/>
         </w:rPr>
-        <w:lastRenderedPageBreak/>
         <w:drawing>
           <wp:inline distT="0" distB="0" distL="0" distR="0" wp14:anchorId="780AE87A" wp14:editId="47B3A8C8">
             <wp:extent cx="3523958" cy="2241550"/>
@@ -1296,7 +1351,7 @@
                     </pic:cNvPicPr>
                   </pic:nvPicPr>
                   <pic:blipFill>
-                    <a:blip r:embed="rId15">
+                    <a:blip r:embed="rId16">
                       <a:extLst>
                         <a:ext uri="{28A0092B-C50C-407E-A947-70E740481C1C}">
                           <a14:useLocalDpi xmlns:a14="http://schemas.microsoft.com/office/drawing/2010/main" val="0"/>
@@ -1332,11 +1387,11 @@
       <w:pPr>
         <w:pStyle w:val="Titre1"/>
       </w:pPr>
-      <w:bookmarkStart w:id="6" w:name="_Toc55830901"/>
+      <w:bookmarkStart w:id="5" w:name="_Toc57020610"/>
       <w:r>
         <w:t>Configure what you want to keep</w:t>
       </w:r>
-      <w:bookmarkEnd w:id="6"/>
+      <w:bookmarkEnd w:id="5"/>
     </w:p>
     <w:p>
       <w:r>
@@ -1355,6 +1410,64 @@
       </w:r>
       <w:r>
         <w:t>https://documentation.bonitasoft.com/bonita/7.11/configurable-archive</w:t>
+      </w:r>
+    </w:p>
+    <w:p>
+      <w:pPr>
+        <w:jc w:val="center"/>
+      </w:pPr>
+      <w:r>
+        <w:rPr>
+          <w:noProof/>
+        </w:rPr>
+        <w:drawing>
+          <wp:inline distT="0" distB="0" distL="0" distR="0" wp14:anchorId="06F37247" wp14:editId="75EFB571">
+            <wp:extent cx="4000500" cy="1761565"/>
+            <wp:effectExtent l="0" t="0" r="0" b="0"/>
+            <wp:docPr id="9" name="Image 9"/>
+            <wp:cNvGraphicFramePr>
+              <a:graphicFrameLocks xmlns:a="http://schemas.openxmlformats.org/drawingml/2006/main" noChangeAspect="1"/>
+            </wp:cNvGraphicFramePr>
+            <a:graphic xmlns:a="http://schemas.openxmlformats.org/drawingml/2006/main">
+              <a:graphicData uri="http://schemas.openxmlformats.org/drawingml/2006/picture">
+                <pic:pic xmlns:pic="http://schemas.openxmlformats.org/drawingml/2006/picture">
+                  <pic:nvPicPr>
+                    <pic:cNvPr id="0" name="Picture 2"/>
+                    <pic:cNvPicPr>
+                      <a:picLocks noChangeAspect="1" noChangeArrowheads="1"/>
+                    </pic:cNvPicPr>
+                  </pic:nvPicPr>
+                  <pic:blipFill>
+                    <a:blip r:embed="rId17">
+                      <a:extLst>
+                        <a:ext uri="{28A0092B-C50C-407E-A947-70E740481C1C}">
+                          <a14:useLocalDpi xmlns:a14="http://schemas.microsoft.com/office/drawing/2010/main" val="0"/>
+                        </a:ext>
+                      </a:extLst>
+                    </a:blip>
+                    <a:srcRect/>
+                    <a:stretch>
+                      <a:fillRect/>
+                    </a:stretch>
+                  </pic:blipFill>
+                  <pic:spPr bwMode="auto">
+                    <a:xfrm>
+                      <a:off x="0" y="0"/>
+                      <a:ext cx="4007207" cy="1764518"/>
+                    </a:xfrm>
+                    <a:prstGeom prst="rect">
+                      <a:avLst/>
+                    </a:prstGeom>
+                    <a:noFill/>
+                    <a:ln>
+                      <a:noFill/>
+                    </a:ln>
+                  </pic:spPr>
+                </pic:pic>
+              </a:graphicData>
+            </a:graphic>
+          </wp:inline>
+        </w:drawing>
       </w:r>
     </w:p>
     <w:p>
@@ -1392,7 +1505,23 @@
     </w:p>
     <w:p>
       <w:r>
-        <w:t>This method is efficient</w:t>
+        <w:t>No archive is saved. If you want to delete archived after a while, this is not an option.</w:t>
+      </w:r>
+      <w:r>
+        <w:t xml:space="preserve"> </w:t>
+      </w:r>
+    </w:p>
+    <w:p>
+      <w:r>
+        <w:t xml:space="preserve">This is a general strategy, it’s not possible to manage </w:t>
+      </w:r>
+      <w:proofErr w:type="spellStart"/>
+      <w:r>
+        <w:t>itprocess</w:t>
+      </w:r>
+      <w:proofErr w:type="spellEnd"/>
+      <w:r>
+        <w:t xml:space="preserve"> per process</w:t>
       </w:r>
     </w:p>
     <w:p>
@@ -1423,53 +1552,54 @@
     </w:p>
     <w:p>
       <w:r>
-        <w:t>No archive is saved. If you want to delete archived after a while, this is not an option.</w:t>
+        <w:t>This method is efficient</w:t>
       </w:r>
     </w:p>
     <w:p>
       <w:pPr>
         <w:pStyle w:val="Titre1"/>
       </w:pPr>
-      <w:bookmarkStart w:id="7" w:name="_Toc55830902"/>
+      <w:bookmarkStart w:id="6" w:name="_Toc57020611"/>
       <w:r>
         <w:t>Delete cases based on a date and processes</w:t>
       </w:r>
+      <w:bookmarkEnd w:id="6"/>
+    </w:p>
+    <w:p>
+      <w:r>
+        <w:t xml:space="preserve">You want to keep some archive data for a while, then purge them. Purge may be done on a delay criteria (purge all data older than 4 years) or a mixed </w:t>
+      </w:r>
+      <w:r>
+        <w:t>set of criteria, based on</w:t>
+      </w:r>
+      <w:r>
+        <w:t xml:space="preserve"> process and delay (process “Review Expense”, purge after 4 years; process “Daily report”, purge after 1 day.</w:t>
+      </w:r>
+    </w:p>
+    <w:p>
+      <w:r>
+        <w:lastRenderedPageBreak/>
+        <w:t>Two options</w:t>
+      </w:r>
+      <w:r>
+        <w:t xml:space="preserve"> are available in the Community</w:t>
+      </w:r>
+      <w:r>
+        <w:t>:</w:t>
+      </w:r>
+    </w:p>
+    <w:p>
+      <w:pPr>
+        <w:pStyle w:val="Titre2"/>
+      </w:pPr>
+      <w:bookmarkStart w:id="7" w:name="_Toc57020612"/>
+      <w:r>
+        <w:t>The Bonita Purge Tool</w:t>
+      </w:r>
       <w:bookmarkEnd w:id="7"/>
     </w:p>
     <w:p>
-      <w:r>
-        <w:t xml:space="preserve">You want to keep some archive data for a while, then purge them. Purge may be done on a delay criteria (purge all data older than 4 years) or a mixed </w:t>
-      </w:r>
-      <w:r>
-        <w:t>set of criteria, based on</w:t>
-      </w:r>
-      <w:r>
-        <w:t xml:space="preserve"> process and delay (process “Review Expense”, purge after 4 years; process “Daily report”, purge after 1 day.</w:t>
-      </w:r>
-    </w:p>
-    <w:p>
-      <w:r>
-        <w:t>Two options</w:t>
-      </w:r>
-      <w:r>
-        <w:t xml:space="preserve"> are available in the Community</w:t>
-      </w:r>
-      <w:r>
-        <w:t>:</w:t>
-      </w:r>
-    </w:p>
-    <w:p>
-      <w:pPr>
-        <w:pStyle w:val="Titre2"/>
-      </w:pPr>
-      <w:bookmarkStart w:id="8" w:name="_Toc55830903"/>
-      <w:r>
-        <w:t>The Bonita Purge Tool</w:t>
-      </w:r>
-      <w:bookmarkEnd w:id="8"/>
-    </w:p>
-    <w:p>
-      <w:hyperlink r:id="rId16" w:history="1">
+      <w:hyperlink r:id="rId18" w:history="1">
         <w:r>
           <w:rPr>
             <w:rStyle w:val="Lienhypertexte"/>
@@ -1487,6 +1617,118 @@
       </w:r>
       <w:r>
         <w:t>.</w:t>
+      </w:r>
+      <w:r>
+        <w:t xml:space="preserve"> </w:t>
+      </w:r>
+    </w:p>
+    <w:p>
+      <w:r>
+        <w:t xml:space="preserve">It </w:t>
+      </w:r>
+      <w:proofErr w:type="gramStart"/>
+      <w:r>
+        <w:t>execute</w:t>
+      </w:r>
+      <w:proofErr w:type="gramEnd"/>
+      <w:r>
+        <w:t xml:space="preserve"> requests directly in the database, which is a Bonitasoft bad practice.</w:t>
+      </w:r>
+    </w:p>
+    <w:p>
+      <w:r>
+        <w:t xml:space="preserve">It </w:t>
+      </w:r>
+      <w:proofErr w:type="gramStart"/>
+      <w:r>
+        <w:t>use</w:t>
+      </w:r>
+      <w:proofErr w:type="gramEnd"/>
+      <w:r>
+        <w:t xml:space="preserve"> one transaction to identify and delete all process instances. This strategy is </w:t>
+      </w:r>
+      <w:proofErr w:type="gramStart"/>
+      <w:r>
+        <w:t>efficient, but</w:t>
+      </w:r>
+      <w:proofErr w:type="gramEnd"/>
+      <w:r>
+        <w:t xml:space="preserve"> need a large </w:t>
+      </w:r>
+      <w:proofErr w:type="spellStart"/>
+      <w:r>
+        <w:t>roolback</w:t>
+      </w:r>
+      <w:proofErr w:type="spellEnd"/>
+      <w:r>
+        <w:t xml:space="preserve"> in the database engine. If there is too much cases to delete (</w:t>
+      </w:r>
+      <w:proofErr w:type="spellStart"/>
+      <w:r>
+        <w:t>especialy</w:t>
+      </w:r>
+      <w:proofErr w:type="spellEnd"/>
+      <w:r>
+        <w:t xml:space="preserve"> too many documents), the request failed.</w:t>
+      </w:r>
+    </w:p>
+    <w:p/>
+    <w:p>
+      <w:pPr>
+        <w:jc w:val="center"/>
+      </w:pPr>
+      <w:r>
+        <w:rPr>
+          <w:noProof/>
+        </w:rPr>
+        <w:drawing>
+          <wp:inline distT="0" distB="0" distL="0" distR="0" wp14:anchorId="30433460" wp14:editId="5DAEF1D6">
+            <wp:extent cx="3971925" cy="1622047"/>
+            <wp:effectExtent l="0" t="0" r="0" b="0"/>
+            <wp:docPr id="11" name="Image 11"/>
+            <wp:cNvGraphicFramePr>
+              <a:graphicFrameLocks xmlns:a="http://schemas.openxmlformats.org/drawingml/2006/main" noChangeAspect="1"/>
+            </wp:cNvGraphicFramePr>
+            <a:graphic xmlns:a="http://schemas.openxmlformats.org/drawingml/2006/main">
+              <a:graphicData uri="http://schemas.openxmlformats.org/drawingml/2006/picture">
+                <pic:pic xmlns:pic="http://schemas.openxmlformats.org/drawingml/2006/picture">
+                  <pic:nvPicPr>
+                    <pic:cNvPr id="0" name="Picture 3"/>
+                    <pic:cNvPicPr>
+                      <a:picLocks noChangeAspect="1" noChangeArrowheads="1"/>
+                    </pic:cNvPicPr>
+                  </pic:nvPicPr>
+                  <pic:blipFill>
+                    <a:blip r:embed="rId19">
+                      <a:extLst>
+                        <a:ext uri="{28A0092B-C50C-407E-A947-70E740481C1C}">
+                          <a14:useLocalDpi xmlns:a14="http://schemas.microsoft.com/office/drawing/2010/main" val="0"/>
+                        </a:ext>
+                      </a:extLst>
+                    </a:blip>
+                    <a:srcRect/>
+                    <a:stretch>
+                      <a:fillRect/>
+                    </a:stretch>
+                  </pic:blipFill>
+                  <pic:spPr bwMode="auto">
+                    <a:xfrm>
+                      <a:off x="0" y="0"/>
+                      <a:ext cx="3985733" cy="1627686"/>
+                    </a:xfrm>
+                    <a:prstGeom prst="rect">
+                      <a:avLst/>
+                    </a:prstGeom>
+                    <a:noFill/>
+                    <a:ln>
+                      <a:noFill/>
+                    </a:ln>
+                  </pic:spPr>
+                </pic:pic>
+              </a:graphicData>
+            </a:graphic>
+          </wp:inline>
+        </w:drawing>
       </w:r>
     </w:p>
     <w:p>
@@ -1529,7 +1771,6 @@
     </w:p>
     <w:p>
       <w:r>
-        <w:lastRenderedPageBreak/>
         <w:t>When you deploy a new version, a new command must be added (argument is based on a ProcessDefinitionId)</w:t>
       </w:r>
     </w:p>
@@ -1642,6 +1883,7 @@
           <w:i w:val="0"/>
           <w:iCs/>
         </w:rPr>
+        <w:lastRenderedPageBreak/>
         <w:t>Advantage</w:t>
       </w:r>
       <w:r>
@@ -1664,27 +1906,43 @@
       <w:pPr>
         <w:pStyle w:val="Titre2"/>
       </w:pPr>
-      <w:bookmarkStart w:id="9" w:name="_Toc55830904"/>
+      <w:bookmarkStart w:id="8" w:name="_Toc57020613"/>
       <w:r>
         <w:t>Delete Case plugin (Truckmilk)</w:t>
       </w:r>
-      <w:bookmarkEnd w:id="9"/>
-    </w:p>
-    <w:p>
-      <w:r>
-        <w:t>This plugin tool deletes cases, based on a set of processes and a delay. Execution use the Bonita API, then respect the Bonita Engine (cache invalidation, security, compliance).</w:t>
-      </w:r>
-    </w:p>
-    <w:p>
-      <w:pPr>
-        <w:jc w:val="center"/>
-      </w:pPr>
-      <w:r>
+      <w:bookmarkEnd w:id="8"/>
+    </w:p>
+    <w:p>
+      <w:r>
+        <w:t xml:space="preserve">This plugin tool deletes cases, based on a set of processes and a delay. Execution use the Bonita API, </w:t>
+      </w:r>
+      <w:r>
+        <w:t xml:space="preserve">which is a Bonitasoft Good Practice. </w:t>
+      </w:r>
+      <w:proofErr w:type="gramStart"/>
+      <w:r>
+        <w:t>then</w:t>
+      </w:r>
+      <w:proofErr w:type="gramEnd"/>
+      <w:r>
+        <w:t xml:space="preserve"> respect the Bonita Engine (cache invalidation, security, compliance).</w:t>
+      </w:r>
+    </w:p>
+    <w:p>
+      <w:pPr>
+        <w:rPr>
+          <w:noProof/>
+        </w:rPr>
+      </w:pPr>
+      <w:r>
+        <w:rPr>
+          <w:noProof/>
+        </w:rPr>
         <w:drawing>
-          <wp:inline distT="0" distB="0" distL="0" distR="0" wp14:anchorId="1590E6AF" wp14:editId="3140C27E">
-            <wp:extent cx="4330700" cy="3138399"/>
-            <wp:effectExtent l="0" t="0" r="0" b="5080"/>
-            <wp:docPr id="2" name="Image 2"/>
+          <wp:inline distT="0" distB="0" distL="0" distR="0" wp14:anchorId="529D342F" wp14:editId="7431471F">
+            <wp:extent cx="5657850" cy="2571750"/>
+            <wp:effectExtent l="0" t="0" r="0" b="0"/>
+            <wp:docPr id="17" name="Image 17"/>
             <wp:cNvGraphicFramePr>
               <a:graphicFrameLocks xmlns:a="http://schemas.openxmlformats.org/drawingml/2006/main" noChangeAspect="1"/>
             </wp:cNvGraphicFramePr>
@@ -1692,23 +1950,36 @@
               <a:graphicData uri="http://schemas.openxmlformats.org/drawingml/2006/picture">
                 <pic:pic xmlns:pic="http://schemas.openxmlformats.org/drawingml/2006/picture">
                   <pic:nvPicPr>
-                    <pic:cNvPr id="1" name=""/>
-                    <pic:cNvPicPr/>
+                    <pic:cNvPr id="0" name="Picture 5"/>
+                    <pic:cNvPicPr>
+                      <a:picLocks noChangeAspect="1" noChangeArrowheads="1"/>
+                    </pic:cNvPicPr>
                   </pic:nvPicPr>
                   <pic:blipFill>
-                    <a:blip r:embed="rId17"/>
+                    <a:blip r:embed="rId20">
+                      <a:extLst>
+                        <a:ext uri="{28A0092B-C50C-407E-A947-70E740481C1C}">
+                          <a14:useLocalDpi xmlns:a14="http://schemas.microsoft.com/office/drawing/2010/main" val="0"/>
+                        </a:ext>
+                      </a:extLst>
+                    </a:blip>
+                    <a:srcRect/>
                     <a:stretch>
                       <a:fillRect/>
                     </a:stretch>
                   </pic:blipFill>
-                  <pic:spPr>
+                  <pic:spPr bwMode="auto">
                     <a:xfrm>
                       <a:off x="0" y="0"/>
-                      <a:ext cx="4334750" cy="3141334"/>
+                      <a:ext cx="5657850" cy="2571750"/>
                     </a:xfrm>
                     <a:prstGeom prst="rect">
                       <a:avLst/>
                     </a:prstGeom>
+                    <a:noFill/>
+                    <a:ln>
+                      <a:noFill/>
+                    </a:ln>
                   </pic:spPr>
                 </pic:pic>
               </a:graphicData>
@@ -1719,498 +1990,25 @@
     </w:p>
     <w:p>
       <w:r>
-        <w:t>Thank Truckmilk, different</w:t>
-      </w:r>
-      <w:r>
-        <w:t xml:space="preserve"> functions are available:</w:t>
-      </w:r>
-    </w:p>
-    <w:p>
-      <w:pPr>
-        <w:pStyle w:val="Paragraphedeliste"/>
-        <w:numPr>
-          <w:ilvl w:val="0"/>
-          <w:numId w:val="13"/>
-        </w:numPr>
-      </w:pPr>
-      <w:r>
-        <w:lastRenderedPageBreak/>
-        <w:t>Time limitation: it’s possible to limit the deletion on a timeslot. Experiences show to delete 1 Million cases (with no documents), limited execution 3 hours per night requires 20 days, but this tool can handle the volume without any special configuration.</w:t>
-      </w:r>
-    </w:p>
-    <w:p>
-      <w:pPr>
-        <w:pStyle w:val="Paragraphedeliste"/>
-        <w:numPr>
-          <w:ilvl w:val="0"/>
-          <w:numId w:val="13"/>
-        </w:numPr>
-      </w:pPr>
-      <w:r>
-        <w:t>The r</w:t>
-      </w:r>
-      <w:r>
-        <w:t>eport, to collect the list o</w:t>
-      </w:r>
-      <w:r>
-        <w:t>f</w:t>
-      </w:r>
-      <w:r>
-        <w:t xml:space="preserve"> cases deleted</w:t>
-      </w:r>
-    </w:p>
-    <w:p>
-      <w:pPr>
-        <w:pStyle w:val="Paragraphedeliste"/>
-        <w:numPr>
-          <w:ilvl w:val="0"/>
-          <w:numId w:val="13"/>
-        </w:numPr>
-      </w:pPr>
-      <w:r>
-        <w:t>Truckmilk has a scheduler</w:t>
-      </w:r>
-      <w:r>
-        <w:t>;</w:t>
-      </w:r>
-      <w:r>
-        <w:t xml:space="preserve"> no additional deployment is required whatever the platform</w:t>
-      </w:r>
-    </w:p>
-    <w:p>
-      <w:pPr>
-        <w:pStyle w:val="Paragraphedeliste"/>
-        <w:numPr>
-          <w:ilvl w:val="0"/>
-          <w:numId w:val="13"/>
-        </w:numPr>
-      </w:pPr>
-      <w:r>
-        <w:t xml:space="preserve">At any time, </w:t>
-      </w:r>
-      <w:r>
-        <w:t xml:space="preserve">the </w:t>
-      </w:r>
-      <w:r>
-        <w:t xml:space="preserve">administrator can monitor jobs: advancement percentage, stop </w:t>
-      </w:r>
-      <w:r>
-        <w:t xml:space="preserve">the </w:t>
-      </w:r>
-      <w:r>
-        <w:t>job, reschedule it, number of cases deleted</w:t>
-      </w:r>
-      <w:r>
-        <w:t>,</w:t>
-      </w:r>
-      <w:r>
-        <w:t xml:space="preserve"> and number of cases still in the scope</w:t>
-      </w:r>
-    </w:p>
-    <w:p>
-      <w:pPr>
-        <w:pStyle w:val="Paragraphedeliste"/>
-        <w:numPr>
-          <w:ilvl w:val="0"/>
-          <w:numId w:val="13"/>
-        </w:numPr>
-      </w:pPr>
-      <w:r>
-        <w:t xml:space="preserve">A Truckmilk </w:t>
-      </w:r>
-      <w:r>
-        <w:t>is</w:t>
-      </w:r>
-      <w:r>
-        <w:t xml:space="preserve"> executed on the Bonita Server. Security is verified </w:t>
-      </w:r>
-    </w:p>
-    <w:p>
-      <w:pPr>
-        <w:pStyle w:val="Titre4"/>
         <w:rPr>
-          <w:rStyle w:val="methodJava"/>
-          <w:b w:val="0"/>
-          <w:bCs w:val="0"/>
-          <w:i w:val="0"/>
-          <w:iCs/>
+          <w:noProof/>
         </w:rPr>
+        <w:t>Truckmilk job to configure deletion:</w:t>
+      </w:r>
+    </w:p>
+    <w:p>
+      <w:pPr>
+        <w:jc w:val="center"/>
       </w:pPr>
       <w:r>
         <w:rPr>
-          <w:rStyle w:val="methodJava"/>
-          <w:b w:val="0"/>
-          <w:bCs w:val="0"/>
-          <w:i w:val="0"/>
-          <w:iCs/>
+          <w:noProof/>
         </w:rPr>
-        <w:t>Concerns:</w:t>
-      </w:r>
-    </w:p>
-    <w:p>
-      <w:r>
-        <w:t>The p</w:t>
-      </w:r>
-      <w:r>
-        <w:t>lugin use</w:t>
-      </w:r>
-      <w:r>
-        <w:t>s</w:t>
-      </w:r>
-      <w:r>
-        <w:t xml:space="preserve"> the BonitaAPI, which deletes cases per packets (</w:t>
-      </w:r>
-      <w:r>
-        <w:t>the plugin uses packs of 50</w:t>
-      </w:r>
-      <w:r>
-        <w:t xml:space="preserve">). The BonitaAPI is slower than a direct SQL in </w:t>
-      </w:r>
-      <w:r>
-        <w:t xml:space="preserve">the </w:t>
-      </w:r>
-      <w:r>
-        <w:t>database, especially in version under 7.9</w:t>
-      </w:r>
-    </w:p>
-    <w:p>
-      <w:pPr>
-        <w:pStyle w:val="Titre4"/>
-        <w:rPr>
-          <w:rStyle w:val="methodJava"/>
-          <w:b w:val="0"/>
-          <w:bCs w:val="0"/>
-          <w:i w:val="0"/>
-          <w:iCs/>
-        </w:rPr>
-      </w:pPr>
-      <w:r>
-        <w:rPr>
-          <w:rStyle w:val="methodJava"/>
-          <w:b w:val="0"/>
-          <w:bCs w:val="0"/>
-          <w:i w:val="0"/>
-          <w:iCs/>
-        </w:rPr>
-        <w:t>Advantages</w:t>
-      </w:r>
-    </w:p>
-    <w:p>
-      <w:r>
-        <w:t xml:space="preserve">All advantages </w:t>
-      </w:r>
-      <w:r>
-        <w:t xml:space="preserve">are </w:t>
-      </w:r>
-      <w:r>
-        <w:t>given by Truckmilk (security, feedback, interface).</w:t>
-      </w:r>
-    </w:p>
-    <w:p>
-      <w:r>
-        <w:t>This is the only tool available if you have a lot of cases to remove or with large documents.</w:t>
-      </w:r>
-    </w:p>
-    <w:p>
-      <w:pPr>
-        <w:pStyle w:val="Titre1"/>
-      </w:pPr>
-      <w:bookmarkStart w:id="10" w:name="_Toc55830905"/>
-      <w:r>
-        <w:t>Move case information to another Bonita Server</w:t>
-      </w:r>
-      <w:bookmarkEnd w:id="10"/>
-    </w:p>
-    <w:p>
-      <w:r>
-        <w:t>T</w:t>
-      </w:r>
-      <w:r>
-        <w:t xml:space="preserve">o keep the server with low number of information, it is possible to move cases to a second Bonita Server. This second Bonita Server </w:t>
-      </w:r>
-      <w:r>
-        <w:t>support</w:t>
-      </w:r>
-      <w:r>
-        <w:t>s only archives cases.</w:t>
-      </w:r>
-    </w:p>
-    <w:p>
-      <w:r>
-        <w:t>To be consistent, this server must have the same environment in case of users and processes. For example, to move a case from the process “Review Expense</w:t>
-      </w:r>
-      <w:r>
-        <w:t>”, that</w:t>
-      </w:r>
-      <w:r>
-        <w:t xml:space="preserve"> implied that this process is deployed on the second server. Else, Portal will not show cases. Same with users: if the case was created by Jan.Fisher, this user must exist on the second server.</w:t>
-      </w:r>
-    </w:p>
-    <w:p>
-      <w:r>
-        <w:t xml:space="preserve">If the second server contains all different information, then it’s possible to move cases to a second Server via the </w:t>
-      </w:r>
-      <w:r>
-        <w:t>Truckmilk plugin</w:t>
-      </w:r>
-      <w:r>
-        <w:t xml:space="preserve"> “Move Case Archive</w:t>
-      </w:r>
-      <w:r>
-        <w:t>.</w:t>
-      </w:r>
-      <w:r>
-        <w:t>”</w:t>
-      </w:r>
-    </w:p>
-    <w:p>
-      <w:pPr>
-        <w:jc w:val="center"/>
-      </w:pPr>
-      <w:r>
         <w:drawing>
-          <wp:inline distT="0" distB="0" distL="0" distR="0" wp14:anchorId="1E888571" wp14:editId="2A3BB8AB">
-            <wp:extent cx="4100830" cy="2219446"/>
-            <wp:effectExtent l="0" t="0" r="0" b="9525"/>
-            <wp:docPr id="3" name="Image 3"/>
-            <wp:cNvGraphicFramePr>
-              <a:graphicFrameLocks xmlns:a="http://schemas.openxmlformats.org/drawingml/2006/main" noChangeAspect="1"/>
-            </wp:cNvGraphicFramePr>
-            <a:graphic xmlns:a="http://schemas.openxmlformats.org/drawingml/2006/main">
-              <a:graphicData uri="http://schemas.openxmlformats.org/drawingml/2006/picture">
-                <pic:pic xmlns:pic="http://schemas.openxmlformats.org/drawingml/2006/picture">
-                  <pic:nvPicPr>
-                    <pic:cNvPr id="1" name=""/>
-                    <pic:cNvPicPr/>
-                  </pic:nvPicPr>
-                  <pic:blipFill>
-                    <a:blip r:embed="rId18"/>
-                    <a:stretch>
-                      <a:fillRect/>
-                    </a:stretch>
-                  </pic:blipFill>
-                  <pic:spPr>
-                    <a:xfrm>
-                      <a:off x="0" y="0"/>
-                      <a:ext cx="4108160" cy="2223413"/>
-                    </a:xfrm>
-                    <a:prstGeom prst="rect">
-                      <a:avLst/>
-                    </a:prstGeom>
-                  </pic:spPr>
-                </pic:pic>
-              </a:graphicData>
-            </a:graphic>
-          </wp:inline>
-        </w:drawing>
-      </w:r>
-    </w:p>
-    <w:p>
-      <w:r>
-        <w:t>With this plugin, a set of proces</w:t>
-      </w:r>
-      <w:r>
-        <w:t>se</w:t>
-      </w:r>
-      <w:r>
-        <w:t>s and delay</w:t>
-      </w:r>
-      <w:r>
-        <w:t>s</w:t>
-      </w:r>
-      <w:r>
-        <w:t xml:space="preserve"> can be used. </w:t>
-      </w:r>
-      <w:r>
-        <w:t>The s</w:t>
-      </w:r>
-      <w:r>
-        <w:t xml:space="preserve">cope to move is part of </w:t>
-      </w:r>
-      <w:r>
-        <w:t xml:space="preserve">the </w:t>
-      </w:r>
-      <w:r>
-        <w:t>configuration.</w:t>
-      </w:r>
-    </w:p>
-    <w:p>
-      <w:r>
-        <w:t xml:space="preserve">A Bonita Server does not have any API to creates archive cases. So, </w:t>
-      </w:r>
-      <w:r>
-        <w:t xml:space="preserve">the </w:t>
-      </w:r>
-      <w:r>
-        <w:t xml:space="preserve">plugin </w:t>
-      </w:r>
-      <w:r>
-        <w:t>makes</w:t>
-      </w:r>
-      <w:r>
-        <w:t xml:space="preserve"> some direct SQL request to copy the data to the external database. When a case is moved, </w:t>
-      </w:r>
-      <w:r>
-        <w:t xml:space="preserve">the </w:t>
-      </w:r>
-      <w:r>
-        <w:t xml:space="preserve">administrator can decide to purge it on </w:t>
-      </w:r>
-      <w:r>
-        <w:lastRenderedPageBreak/>
-        <w:t>the current server (Move policy) or just do a duplication (Copy policy). Deletion is made th</w:t>
-      </w:r>
-      <w:r>
-        <w:t>a</w:t>
-      </w:r>
-      <w:r>
-        <w:t>n via the Bonita API to respect the Bonita server.</w:t>
-      </w:r>
-    </w:p>
-    <w:p>
-      <w:pPr>
-        <w:pStyle w:val="Titre4"/>
-        <w:rPr>
-          <w:rStyle w:val="methodJava"/>
-          <w:b w:val="0"/>
-          <w:bCs w:val="0"/>
-          <w:i w:val="0"/>
-          <w:iCs/>
-        </w:rPr>
-      </w:pPr>
-      <w:r>
-        <w:rPr>
-          <w:rStyle w:val="methodJava"/>
-          <w:b w:val="0"/>
-          <w:bCs w:val="0"/>
-          <w:i w:val="0"/>
-          <w:iCs/>
-        </w:rPr>
-        <w:t>Access information</w:t>
-      </w:r>
-    </w:p>
-    <w:p>
-      <w:r>
-        <w:t>To access information, users must connect the</w:t>
-      </w:r>
-      <w:r>
-        <w:t>m</w:t>
-      </w:r>
-      <w:r>
-        <w:t xml:space="preserve"> on both Bonita Server. This can be simplified by:</w:t>
-      </w:r>
-    </w:p>
-    <w:p>
-      <w:pPr>
-        <w:pStyle w:val="Paragraphedeliste"/>
-        <w:numPr>
-          <w:ilvl w:val="0"/>
-          <w:numId w:val="13"/>
-        </w:numPr>
-      </w:pPr>
-      <w:r>
-        <w:t xml:space="preserve">An SSO to simplify the connection on both </w:t>
-      </w:r>
-      <w:r>
-        <w:t>servers</w:t>
-      </w:r>
-      <w:r>
-        <w:t>, but user need to execute a search twice</w:t>
-      </w:r>
-    </w:p>
-    <w:p>
-      <w:pPr>
-        <w:pStyle w:val="Paragraphedeliste"/>
-        <w:numPr>
-          <w:ilvl w:val="0"/>
-          <w:numId w:val="13"/>
-        </w:numPr>
-      </w:pPr>
-      <w:r>
-        <w:t>Usage of the Explorer Page (</w:t>
-      </w:r>
-      <w:hyperlink r:id="rId19" w:history="1">
-        <w:r>
-          <w:rPr>
-            <w:rStyle w:val="Lienhypertexte"/>
-          </w:rPr>
-          <w:t>https://community.bonitasoft.com/project/page-explorer-seach-cases-multiple-criteria-multiple-origin</w:t>
-        </w:r>
-      </w:hyperlink>
-      <w:r>
-        <w:t xml:space="preserve">) . </w:t>
-      </w:r>
-      <w:r>
-        <w:t>O</w:t>
-      </w:r>
-      <w:r>
-        <w:t xml:space="preserve">n this page, an “external Bonita Server” can be registered. </w:t>
-      </w:r>
-    </w:p>
-    <w:p/>
-    <w:p>
-      <w:pPr>
-        <w:jc w:val="center"/>
-      </w:pPr>
-      <w:r>
-        <w:drawing>
-          <wp:inline distT="0" distB="0" distL="0" distR="0" wp14:anchorId="7024FD19" wp14:editId="1A6E2C90">
-            <wp:extent cx="3815080" cy="1301178"/>
-            <wp:effectExtent l="0" t="0" r="0" b="0"/>
-            <wp:docPr id="4" name="Image 4"/>
-            <wp:cNvGraphicFramePr>
-              <a:graphicFrameLocks xmlns:a="http://schemas.openxmlformats.org/drawingml/2006/main" noChangeAspect="1"/>
-            </wp:cNvGraphicFramePr>
-            <a:graphic xmlns:a="http://schemas.openxmlformats.org/drawingml/2006/main">
-              <a:graphicData uri="http://schemas.openxmlformats.org/drawingml/2006/picture">
-                <pic:pic xmlns:pic="http://schemas.openxmlformats.org/drawingml/2006/picture">
-                  <pic:nvPicPr>
-                    <pic:cNvPr id="1" name=""/>
-                    <pic:cNvPicPr/>
-                  </pic:nvPicPr>
-                  <pic:blipFill>
-                    <a:blip r:embed="rId20"/>
-                    <a:stretch>
-                      <a:fillRect/>
-                    </a:stretch>
-                  </pic:blipFill>
-                  <pic:spPr>
-                    <a:xfrm>
-                      <a:off x="0" y="0"/>
-                      <a:ext cx="3836637" cy="1308530"/>
-                    </a:xfrm>
-                    <a:prstGeom prst="rect">
-                      <a:avLst/>
-                    </a:prstGeom>
-                  </pic:spPr>
-                </pic:pic>
-              </a:graphicData>
-            </a:graphic>
-          </wp:inline>
-        </w:drawing>
-      </w:r>
-    </w:p>
-    <w:p>
-      <w:r>
-        <w:t>Then, any search can be executed on different server</w:t>
-      </w:r>
-      <w:r>
-        <w:t>s</w:t>
-      </w:r>
-      <w:r>
-        <w:t xml:space="preserve"> automatically. </w:t>
-      </w:r>
-    </w:p>
-    <w:p>
-      <w:pPr>
-        <w:jc w:val="center"/>
-      </w:pPr>
-      <w:r>
-        <w:drawing>
-          <wp:inline distT="0" distB="0" distL="0" distR="0" wp14:anchorId="296FE3AB" wp14:editId="248326A3">
-            <wp:extent cx="3657600" cy="2197919"/>
-            <wp:effectExtent l="0" t="0" r="0" b="0"/>
-            <wp:docPr id="5" name="Image 5"/>
+          <wp:inline distT="0" distB="0" distL="0" distR="0" wp14:anchorId="1590E6AF" wp14:editId="3140C27E">
+            <wp:extent cx="4330700" cy="3138399"/>
+            <wp:effectExtent l="0" t="0" r="0" b="5080"/>
+            <wp:docPr id="2" name="Image 2"/>
             <wp:cNvGraphicFramePr>
               <a:graphicFrameLocks xmlns:a="http://schemas.openxmlformats.org/drawingml/2006/main" noChangeAspect="1"/>
             </wp:cNvGraphicFramePr>
@@ -2230,7 +2028,7 @@
                   <pic:spPr>
                     <a:xfrm>
                       <a:off x="0" y="0"/>
-                      <a:ext cx="3660865" cy="2199881"/>
+                      <a:ext cx="4334750" cy="3141334"/>
                     </a:xfrm>
                     <a:prstGeom prst="rect">
                       <a:avLst/>
@@ -2245,147 +2043,110 @@
     </w:p>
     <w:p>
       <w:r>
-        <w:t>To access the overview page, a link is given, which redirect to the second server (user need then to connect on this second server)</w:t>
-      </w:r>
-    </w:p>
-    <w:p>
-      <w:pPr>
-        <w:jc w:val="center"/>
-      </w:pPr>
-      <w:r>
-        <w:drawing>
-          <wp:inline distT="0" distB="0" distL="0" distR="0" wp14:anchorId="0B8970CF" wp14:editId="5CDDB025">
-            <wp:extent cx="4354830" cy="1198944"/>
-            <wp:effectExtent l="0" t="0" r="7620" b="1270"/>
-            <wp:docPr id="6" name="Image 6"/>
-            <wp:cNvGraphicFramePr>
-              <a:graphicFrameLocks xmlns:a="http://schemas.openxmlformats.org/drawingml/2006/main" noChangeAspect="1"/>
-            </wp:cNvGraphicFramePr>
-            <a:graphic xmlns:a="http://schemas.openxmlformats.org/drawingml/2006/main">
-              <a:graphicData uri="http://schemas.openxmlformats.org/drawingml/2006/picture">
-                <pic:pic xmlns:pic="http://schemas.openxmlformats.org/drawingml/2006/picture">
-                  <pic:nvPicPr>
-                    <pic:cNvPr id="1" name=""/>
-                    <pic:cNvPicPr/>
-                  </pic:nvPicPr>
-                  <pic:blipFill>
-                    <a:blip r:embed="rId22"/>
-                    <a:stretch>
-                      <a:fillRect/>
-                    </a:stretch>
-                  </pic:blipFill>
-                  <pic:spPr>
-                    <a:xfrm>
-                      <a:off x="0" y="0"/>
-                      <a:ext cx="4378437" cy="1205443"/>
-                    </a:xfrm>
-                    <a:prstGeom prst="rect">
-                      <a:avLst/>
-                    </a:prstGeom>
-                  </pic:spPr>
-                </pic:pic>
-              </a:graphicData>
-            </a:graphic>
-          </wp:inline>
-        </w:drawing>
-      </w:r>
-    </w:p>
-    <w:p>
-      <w:pPr>
-        <w:pStyle w:val="Titre4"/>
-      </w:pPr>
-      <w:r>
-        <w:t>Bonita Community as the second server</w:t>
-      </w:r>
-    </w:p>
-    <w:p>
-      <w:r>
-        <w:t xml:space="preserve">For the second server, a Bonita Community edition can be used. In this edition, </w:t>
+        <w:t>Thank Truckmilk, different</w:t>
+      </w:r>
+      <w:r>
+        <w:t xml:space="preserve"> functions are available:</w:t>
+      </w:r>
+    </w:p>
+    <w:p>
+      <w:pPr>
+        <w:pStyle w:val="Paragraphedeliste"/>
+        <w:numPr>
+          <w:ilvl w:val="0"/>
+          <w:numId w:val="13"/>
+        </w:numPr>
+      </w:pPr>
+      <w:r>
+        <w:lastRenderedPageBreak/>
+        <w:t>Time limitation: it’s possible to limit the deletion on a timeslot. Experiences show to delete 1 Million cases (with no documents), limited execution 3 hours per night requires 20 days, but this tool can handle the volume without any special configuration.</w:t>
+      </w:r>
+    </w:p>
+    <w:p>
+      <w:pPr>
+        <w:pStyle w:val="Paragraphedeliste"/>
+        <w:numPr>
+          <w:ilvl w:val="0"/>
+          <w:numId w:val="13"/>
+        </w:numPr>
+      </w:pPr>
+      <w:r>
+        <w:t>The r</w:t>
+      </w:r>
+      <w:r>
+        <w:t>eport, to collect the list o</w:t>
+      </w:r>
+      <w:r>
+        <w:t>f</w:t>
+      </w:r>
+      <w:r>
+        <w:t xml:space="preserve"> cases deleted</w:t>
+      </w:r>
+    </w:p>
+    <w:p>
+      <w:pPr>
+        <w:pStyle w:val="Paragraphedeliste"/>
+        <w:numPr>
+          <w:ilvl w:val="0"/>
+          <w:numId w:val="13"/>
+        </w:numPr>
+      </w:pPr>
+      <w:r>
+        <w:t>Truckmilk has a scheduler</w:t>
+      </w:r>
+      <w:r>
+        <w:t>;</w:t>
+      </w:r>
+      <w:r>
+        <w:t xml:space="preserve"> no additional deployment is required whatever the platform</w:t>
+      </w:r>
+    </w:p>
+    <w:p>
+      <w:pPr>
+        <w:pStyle w:val="Paragraphedeliste"/>
+        <w:numPr>
+          <w:ilvl w:val="0"/>
+          <w:numId w:val="13"/>
+        </w:numPr>
+      </w:pPr>
+      <w:r>
+        <w:t xml:space="preserve">At any time, </w:t>
       </w:r>
       <w:r>
         <w:t xml:space="preserve">the </w:t>
       </w:r>
       <w:r>
-        <w:t>organization must be loaded with all processes.</w:t>
-      </w:r>
-    </w:p>
-    <w:p>
-      <w:r>
-        <w:lastRenderedPageBreak/>
-        <w:t>A Subscription Edition (BAR file) can be uploaded on a Community server but can’t be executed: that’s exactly what we look for here.</w:t>
-      </w:r>
-    </w:p>
-    <w:p>
-      <w:pPr>
-        <w:pStyle w:val="Titre4"/>
-        <w:rPr>
-          <w:rStyle w:val="methodJava"/>
-          <w:b w:val="0"/>
-          <w:i w:val="0"/>
-        </w:rPr>
-      </w:pPr>
-      <w:r>
-        <w:rPr>
-          <w:rStyle w:val="methodJava"/>
-          <w:b w:val="0"/>
-          <w:i w:val="0"/>
-        </w:rPr>
-        <w:t>Concerns:</w:t>
-      </w:r>
-    </w:p>
-    <w:p>
-      <w:r>
-        <w:t xml:space="preserve">The copy is made in SQL. That implied that the Bonita Server must have a connection to the second server </w:t>
-      </w:r>
-      <w:r>
-        <w:t>via a Data source</w:t>
-      </w:r>
-    </w:p>
-    <w:p>
-      <w:r>
-        <w:t>Database structure may change, then the tool needs to be upgraded</w:t>
-      </w:r>
-    </w:p>
-    <w:p>
-      <w:r>
-        <w:t>The s</w:t>
-      </w:r>
-      <w:r>
-        <w:t xml:space="preserve">econd server must be on the same line </w:t>
-      </w:r>
-      <w:r>
-        <w:t>as</w:t>
-      </w:r>
-      <w:r>
-        <w:t xml:space="preserve"> the original server when a new process is deployed</w:t>
+        <w:t xml:space="preserve">administrator can monitor jobs: advancement percentage, stop </w:t>
+      </w:r>
+      <w:r>
+        <w:t xml:space="preserve">the </w:t>
+      </w:r>
+      <w:r>
+        <w:t>job, reschedule it, number of cases deleted</w:t>
       </w:r>
       <w:r>
         <w:t>,</w:t>
       </w:r>
       <w:r>
-        <w:t xml:space="preserve"> for example, or users are created.</w:t>
-      </w:r>
-    </w:p>
-    <w:p>
-      <w:r>
-        <w:t>The second server must have a license</w:t>
-      </w:r>
-      <w:r>
-        <w:t>;</w:t>
-      </w:r>
-      <w:r>
-        <w:t xml:space="preserve"> even it doesn’t execute any cases.</w:t>
-      </w:r>
-    </w:p>
-    <w:p>
-      <w:r>
-        <w:t>If the case overview needs to access some Business Data information, then the second server must refer</w:t>
-      </w:r>
-      <w:r>
-        <w:t>e</w:t>
-      </w:r>
-      <w:r>
-        <w:t>nce the same Business Data. The plugin does not copy the Business Data (because they are not part of the process data – only references are copied).</w:t>
+        <w:t xml:space="preserve"> and number of cases still in the scope</w:t>
+      </w:r>
+    </w:p>
+    <w:p>
+      <w:pPr>
+        <w:pStyle w:val="Paragraphedeliste"/>
+        <w:numPr>
+          <w:ilvl w:val="0"/>
+          <w:numId w:val="13"/>
+        </w:numPr>
+      </w:pPr>
+      <w:r>
+        <w:t xml:space="preserve">A Truckmilk </w:t>
+      </w:r>
+      <w:r>
+        <w:t>is</w:t>
+      </w:r>
+      <w:r>
+        <w:t xml:space="preserve"> executed on the Bonita Server. Security is verified </w:t>
       </w:r>
     </w:p>
     <w:p>
@@ -2407,9 +2168,38 @@
           <w:i w:val="0"/>
           <w:iCs/>
         </w:rPr>
-        <w:t>Advantages</w:t>
-      </w:r>
-      <w:r>
+        <w:t>Concerns:</w:t>
+      </w:r>
+    </w:p>
+    <w:p>
+      <w:r>
+        <w:t>The p</w:t>
+      </w:r>
+      <w:r>
+        <w:t>lugin use</w:t>
+      </w:r>
+      <w:r>
+        <w:t>s</w:t>
+      </w:r>
+      <w:r>
+        <w:t xml:space="preserve"> the BonitaAPI, which deletes cases per packets (</w:t>
+      </w:r>
+      <w:r>
+        <w:t>the plugin uses packs of 50</w:t>
+      </w:r>
+      <w:r>
+        <w:t xml:space="preserve">). The BonitaAPI is slower than a direct SQL in </w:t>
+      </w:r>
+      <w:r>
+        <w:t xml:space="preserve">the </w:t>
+      </w:r>
+      <w:r>
+        <w:t>database, especially in version under 7.9</w:t>
+      </w:r>
+    </w:p>
+    <w:p>
+      <w:pPr>
+        <w:pStyle w:val="Titre4"/>
         <w:rPr>
           <w:rStyle w:val="methodJava"/>
           <w:b w:val="0"/>
@@ -2417,102 +2207,56 @@
           <w:i w:val="0"/>
           <w:iCs/>
         </w:rPr>
-        <w:t>:</w:t>
-      </w:r>
-    </w:p>
-    <w:p>
-      <w:r>
-        <w:t xml:space="preserve">It </w:t>
-      </w:r>
-      <w:r>
-        <w:t>takes</w:t>
-      </w:r>
-      <w:r>
-        <w:t xml:space="preserve"> advantage of all </w:t>
-      </w:r>
-      <w:r>
-        <w:t>TruckMilk</w:t>
-      </w:r>
-      <w:r>
-        <w:t xml:space="preserve"> possibility</w:t>
-      </w:r>
-      <w:r>
-        <w:t xml:space="preserve"> (reporting, limited execution), and respect the Bonita Server to purge cases.</w:t>
+      </w:pPr>
+      <w:r>
+        <w:rPr>
+          <w:rStyle w:val="methodJava"/>
+          <w:b w:val="0"/>
+          <w:bCs w:val="0"/>
+          <w:i w:val="0"/>
+          <w:iCs/>
+        </w:rPr>
+        <w:t>Advantages</w:t>
+      </w:r>
+    </w:p>
+    <w:p>
+      <w:r>
+        <w:t xml:space="preserve">All advantages </w:t>
+      </w:r>
+      <w:r>
+        <w:t xml:space="preserve">are </w:t>
+      </w:r>
+      <w:r>
+        <w:t>given by Truckmilk (security, feedback, interface).</w:t>
+      </w:r>
+    </w:p>
+    <w:p>
+      <w:r>
+        <w:t>This is the only tool available if you have a lot of cases to remove or with large documents.</w:t>
       </w:r>
     </w:p>
     <w:p>
       <w:pPr>
         <w:pStyle w:val="Titre1"/>
       </w:pPr>
-      <w:bookmarkStart w:id="11" w:name="_Toc55830906"/>
-      <w:r>
-        <w:t>Move case information to an external Database</w:t>
-      </w:r>
-      <w:bookmarkEnd w:id="11"/>
-    </w:p>
-    <w:p>
-      <w:r>
-        <w:t>C</w:t>
-      </w:r>
-      <w:r>
-        <w:t>ase</w:t>
-      </w:r>
-      <w:r>
-        <w:t>s</w:t>
-      </w:r>
-      <w:r>
-        <w:t xml:space="preserve"> can be move in an external database. </w:t>
-      </w:r>
-      <w:r>
-        <w:t xml:space="preserve">This database contains tables to </w:t>
-      </w:r>
-      <w:r>
-        <w:t xml:space="preserve">save process, tasks, comments, documents. </w:t>
-      </w:r>
-    </w:p>
-    <w:p>
-      <w:r>
-        <w:t xml:space="preserve">The </w:t>
-      </w:r>
-      <w:r>
-        <w:t xml:space="preserve">Truckmilk </w:t>
-      </w:r>
-      <w:r>
-        <w:t>plugin “</w:t>
-      </w:r>
-      <w:r>
-        <w:t>Move Case Archive</w:t>
-      </w:r>
-      <w:r>
-        <w:t>” does that job.</w:t>
-      </w:r>
-      <w:r>
-        <w:t xml:space="preserve"> The plugin creates all tables in the target database.</w:t>
-      </w:r>
-    </w:p>
-    <w:p>
-      <w:r>
-        <w:t>This external database is not under the control o</w:t>
-      </w:r>
-      <w:r>
-        <w:t>f</w:t>
-      </w:r>
-      <w:r>
-        <w:t xml:space="preserve"> a Bonita server and can’t be accessed directly for a user.</w:t>
-      </w:r>
-    </w:p>
-    <w:p>
-      <w:r>
-        <w:t xml:space="preserve">The Explorer pages </w:t>
-      </w:r>
-      <w:r>
-        <w:t>can</w:t>
-      </w:r>
-      <w:r>
-        <w:t xml:space="preserve"> query this database via the parameter “External source”</w:t>
-      </w:r>
-      <w:r>
-        <w:t xml:space="preserve">. </w:t>
+      <w:bookmarkStart w:id="9" w:name="_Toc57020614"/>
+      <w:r>
+        <w:t>Move case information to another Bonita Server</w:t>
+      </w:r>
+      <w:bookmarkEnd w:id="9"/>
+    </w:p>
+    <w:p>
+      <w:r>
+        <w:t>T</w:t>
+      </w:r>
+      <w:r>
+        <w:t xml:space="preserve">o keep the server with low number of information, it is possible to move cases to a second Bonita Server. This second Bonita Server </w:t>
+      </w:r>
+      <w:r>
+        <w:t>support</w:t>
+      </w:r>
+      <w:r>
+        <w:t>s only archives cases.</w:t>
       </w:r>
     </w:p>
     <w:p>
@@ -2520,11 +2264,104 @@
         <w:jc w:val="center"/>
       </w:pPr>
       <w:r>
+        <w:rPr>
+          <w:noProof/>
+        </w:rPr>
         <w:drawing>
-          <wp:inline distT="0" distB="0" distL="0" distR="0" wp14:anchorId="54FA1FE2" wp14:editId="595211D7">
-            <wp:extent cx="4431030" cy="1442269"/>
-            <wp:effectExtent l="0" t="0" r="7620" b="5715"/>
-            <wp:docPr id="7" name="Image 7"/>
+          <wp:inline distT="0" distB="0" distL="0" distR="0" wp14:anchorId="49F6BB01" wp14:editId="0E65B71F">
+            <wp:extent cx="4410075" cy="1967458"/>
+            <wp:effectExtent l="0" t="0" r="0" b="0"/>
+            <wp:docPr id="18" name="Image 18"/>
+            <wp:cNvGraphicFramePr>
+              <a:graphicFrameLocks xmlns:a="http://schemas.openxmlformats.org/drawingml/2006/main" noChangeAspect="1"/>
+            </wp:cNvGraphicFramePr>
+            <a:graphic xmlns:a="http://schemas.openxmlformats.org/drawingml/2006/main">
+              <a:graphicData uri="http://schemas.openxmlformats.org/drawingml/2006/picture">
+                <pic:pic xmlns:pic="http://schemas.openxmlformats.org/drawingml/2006/picture">
+                  <pic:nvPicPr>
+                    <pic:cNvPr id="0" name="Picture 6"/>
+                    <pic:cNvPicPr>
+                      <a:picLocks noChangeAspect="1" noChangeArrowheads="1"/>
+                    </pic:cNvPicPr>
+                  </pic:nvPicPr>
+                  <pic:blipFill>
+                    <a:blip r:embed="rId22">
+                      <a:extLst>
+                        <a:ext uri="{28A0092B-C50C-407E-A947-70E740481C1C}">
+                          <a14:useLocalDpi xmlns:a14="http://schemas.microsoft.com/office/drawing/2010/main" val="0"/>
+                        </a:ext>
+                      </a:extLst>
+                    </a:blip>
+                    <a:srcRect/>
+                    <a:stretch>
+                      <a:fillRect/>
+                    </a:stretch>
+                  </pic:blipFill>
+                  <pic:spPr bwMode="auto">
+                    <a:xfrm>
+                      <a:off x="0" y="0"/>
+                      <a:ext cx="4419571" cy="1971694"/>
+                    </a:xfrm>
+                    <a:prstGeom prst="rect">
+                      <a:avLst/>
+                    </a:prstGeom>
+                    <a:noFill/>
+                    <a:ln>
+                      <a:noFill/>
+                    </a:ln>
+                  </pic:spPr>
+                </pic:pic>
+              </a:graphicData>
+            </a:graphic>
+          </wp:inline>
+        </w:drawing>
+      </w:r>
+    </w:p>
+    <w:p>
+      <w:r>
+        <w:t>To be consistent, this server must have the same environment in case of users and processes. For example, to move a case from the process “Review Expense</w:t>
+      </w:r>
+      <w:r>
+        <w:t>”, that</w:t>
+      </w:r>
+      <w:r>
+        <w:t xml:space="preserve"> implied that this process is deployed on the second server. Else, Portal will not show cases. Same with users: if the case was created by Jan.Fisher, this user must exist on the second server.</w:t>
+      </w:r>
+      <w:r>
+        <w:t xml:space="preserve"> They may have different ID: during operation, Truckmilk jobs search the local ID based on named (process name+ version, username).</w:t>
+      </w:r>
+    </w:p>
+    <w:p>
+      <w:r>
+        <w:t xml:space="preserve">If the second server contains all different information, then it’s possible to move cases to a second Server via the </w:t>
+      </w:r>
+      <w:r>
+        <w:t>Truckmilk plugin</w:t>
+      </w:r>
+      <w:r>
+        <w:t xml:space="preserve"> “Move Case Archive</w:t>
+      </w:r>
+      <w:r>
+        <w:t>.</w:t>
+      </w:r>
+      <w:r>
+        <w:t>”</w:t>
+      </w:r>
+    </w:p>
+    <w:p>
+      <w:pPr>
+        <w:jc w:val="center"/>
+      </w:pPr>
+      <w:r>
+        <w:rPr>
+          <w:noProof/>
+        </w:rPr>
+        <w:lastRenderedPageBreak/>
+        <w:drawing>
+          <wp:inline distT="0" distB="0" distL="0" distR="0" wp14:anchorId="1E888571" wp14:editId="2A3BB8AB">
+            <wp:extent cx="4100830" cy="2219446"/>
+            <wp:effectExtent l="0" t="0" r="0" b="9525"/>
+            <wp:docPr id="3" name="Image 3"/>
             <wp:cNvGraphicFramePr>
               <a:graphicFrameLocks xmlns:a="http://schemas.openxmlformats.org/drawingml/2006/main" noChangeAspect="1"/>
             </wp:cNvGraphicFramePr>
@@ -2544,6 +2381,634 @@
                   <pic:spPr>
                     <a:xfrm>
                       <a:off x="0" y="0"/>
+                      <a:ext cx="4108160" cy="2223413"/>
+                    </a:xfrm>
+                    <a:prstGeom prst="rect">
+                      <a:avLst/>
+                    </a:prstGeom>
+                  </pic:spPr>
+                </pic:pic>
+              </a:graphicData>
+            </a:graphic>
+          </wp:inline>
+        </w:drawing>
+      </w:r>
+    </w:p>
+    <w:p>
+      <w:r>
+        <w:t>With this plugin, a set of proces</w:t>
+      </w:r>
+      <w:r>
+        <w:t>se</w:t>
+      </w:r>
+      <w:r>
+        <w:t>s and delay</w:t>
+      </w:r>
+      <w:r>
+        <w:t>s</w:t>
+      </w:r>
+      <w:r>
+        <w:t xml:space="preserve"> can be used. </w:t>
+      </w:r>
+      <w:r>
+        <w:t>The s</w:t>
+      </w:r>
+      <w:r>
+        <w:t xml:space="preserve">cope to move is part of </w:t>
+      </w:r>
+      <w:r>
+        <w:t xml:space="preserve">the </w:t>
+      </w:r>
+      <w:r>
+        <w:t>configuration.</w:t>
+      </w:r>
+    </w:p>
+    <w:p>
+      <w:r>
+        <w:t xml:space="preserve">A Bonita Server does not have any API to creates archive cases. </w:t>
+      </w:r>
+      <w:r>
+        <w:t xml:space="preserve">Secondly, the API prevents </w:t>
+      </w:r>
+      <w:proofErr w:type="spellStart"/>
+      <w:proofErr w:type="gramStart"/>
+      <w:r>
+        <w:t>a</w:t>
+      </w:r>
+      <w:proofErr w:type="spellEnd"/>
+      <w:proofErr w:type="gramEnd"/>
+      <w:r>
+        <w:t xml:space="preserve"> application to connect to two different Bonita Server, by construction. </w:t>
+      </w:r>
+      <w:proofErr w:type="gramStart"/>
+      <w:r>
+        <w:t>So</w:t>
+      </w:r>
+      <w:proofErr w:type="gramEnd"/>
+      <w:r>
+        <w:t xml:space="preserve">, </w:t>
+      </w:r>
+      <w:r>
+        <w:t xml:space="preserve">the </w:t>
+      </w:r>
+      <w:r>
+        <w:t xml:space="preserve">plugin </w:t>
+      </w:r>
+      <w:r>
+        <w:t>makes</w:t>
+      </w:r>
+      <w:r>
+        <w:t xml:space="preserve"> some direct SQL request to copy the data to the external database. When a case is moved, </w:t>
+      </w:r>
+      <w:r>
+        <w:t xml:space="preserve">the </w:t>
+      </w:r>
+      <w:r>
+        <w:t>administrator can decide to purge it on the current server (Move policy) or just do a duplication (Copy policy). Deletion is made th</w:t>
+      </w:r>
+      <w:r>
+        <w:t>a</w:t>
+      </w:r>
+      <w:r>
+        <w:t>n via the Bonita API to respect the Bonita server.</w:t>
+      </w:r>
+    </w:p>
+    <w:p>
+      <w:pPr>
+        <w:pStyle w:val="Titre4"/>
+        <w:rPr>
+          <w:rStyle w:val="methodJava"/>
+          <w:b w:val="0"/>
+          <w:bCs w:val="0"/>
+          <w:i w:val="0"/>
+          <w:iCs/>
+        </w:rPr>
+      </w:pPr>
+      <w:r>
+        <w:rPr>
+          <w:rStyle w:val="methodJava"/>
+          <w:b w:val="0"/>
+          <w:bCs w:val="0"/>
+          <w:i w:val="0"/>
+          <w:iCs/>
+        </w:rPr>
+        <w:t>Access information</w:t>
+      </w:r>
+    </w:p>
+    <w:p>
+      <w:r>
+        <w:t>To access information, users must connect the</w:t>
+      </w:r>
+      <w:r>
+        <w:t>m</w:t>
+      </w:r>
+      <w:r>
+        <w:t xml:space="preserve"> on both Bonita Server. This can be simplified by:</w:t>
+      </w:r>
+    </w:p>
+    <w:p>
+      <w:pPr>
+        <w:pStyle w:val="Paragraphedeliste"/>
+        <w:numPr>
+          <w:ilvl w:val="0"/>
+          <w:numId w:val="13"/>
+        </w:numPr>
+      </w:pPr>
+      <w:r>
+        <w:t xml:space="preserve">An SSO to simplify the connection on both </w:t>
+      </w:r>
+      <w:r>
+        <w:t>servers</w:t>
+      </w:r>
+      <w:r>
+        <w:t>, but user need to execute a search twice</w:t>
+      </w:r>
+    </w:p>
+    <w:p>
+      <w:pPr>
+        <w:pStyle w:val="Paragraphedeliste"/>
+        <w:numPr>
+          <w:ilvl w:val="0"/>
+          <w:numId w:val="13"/>
+        </w:numPr>
+      </w:pPr>
+      <w:r>
+        <w:t>Usage of the Explorer Page (</w:t>
+      </w:r>
+      <w:hyperlink r:id="rId24" w:history="1">
+        <w:r>
+          <w:rPr>
+            <w:rStyle w:val="Lienhypertexte"/>
+          </w:rPr>
+          <w:t>https://community.bonitasoft.com/project/page-explorer-seach-cases-multiple-criteria-multiple-origin</w:t>
+        </w:r>
+      </w:hyperlink>
+      <w:r>
+        <w:t xml:space="preserve">) . </w:t>
+      </w:r>
+      <w:r>
+        <w:t>O</w:t>
+      </w:r>
+      <w:r>
+        <w:t xml:space="preserve">n this page, an “external Bonita Server” can be registered. </w:t>
+      </w:r>
+    </w:p>
+    <w:p/>
+    <w:p>
+      <w:pPr>
+        <w:jc w:val="center"/>
+      </w:pPr>
+      <w:r>
+        <w:rPr>
+          <w:noProof/>
+        </w:rPr>
+        <w:drawing>
+          <wp:inline distT="0" distB="0" distL="0" distR="0" wp14:anchorId="7024FD19" wp14:editId="1A6E2C90">
+            <wp:extent cx="3815080" cy="1301178"/>
+            <wp:effectExtent l="0" t="0" r="0" b="0"/>
+            <wp:docPr id="4" name="Image 4"/>
+            <wp:cNvGraphicFramePr>
+              <a:graphicFrameLocks xmlns:a="http://schemas.openxmlformats.org/drawingml/2006/main" noChangeAspect="1"/>
+            </wp:cNvGraphicFramePr>
+            <a:graphic xmlns:a="http://schemas.openxmlformats.org/drawingml/2006/main">
+              <a:graphicData uri="http://schemas.openxmlformats.org/drawingml/2006/picture">
+                <pic:pic xmlns:pic="http://schemas.openxmlformats.org/drawingml/2006/picture">
+                  <pic:nvPicPr>
+                    <pic:cNvPr id="1" name=""/>
+                    <pic:cNvPicPr/>
+                  </pic:nvPicPr>
+                  <pic:blipFill>
+                    <a:blip r:embed="rId25"/>
+                    <a:stretch>
+                      <a:fillRect/>
+                    </a:stretch>
+                  </pic:blipFill>
+                  <pic:spPr>
+                    <a:xfrm>
+                      <a:off x="0" y="0"/>
+                      <a:ext cx="3836637" cy="1308530"/>
+                    </a:xfrm>
+                    <a:prstGeom prst="rect">
+                      <a:avLst/>
+                    </a:prstGeom>
+                  </pic:spPr>
+                </pic:pic>
+              </a:graphicData>
+            </a:graphic>
+          </wp:inline>
+        </w:drawing>
+      </w:r>
+    </w:p>
+    <w:p>
+      <w:r>
+        <w:t>Then, any search can be executed on different server</w:t>
+      </w:r>
+      <w:r>
+        <w:t>s</w:t>
+      </w:r>
+      <w:r>
+        <w:t xml:space="preserve"> automatically. </w:t>
+      </w:r>
+    </w:p>
+    <w:p>
+      <w:pPr>
+        <w:jc w:val="center"/>
+      </w:pPr>
+      <w:r>
+        <w:rPr>
+          <w:noProof/>
+        </w:rPr>
+        <w:lastRenderedPageBreak/>
+        <w:drawing>
+          <wp:inline distT="0" distB="0" distL="0" distR="0" wp14:anchorId="296FE3AB" wp14:editId="248326A3">
+            <wp:extent cx="3657600" cy="2197919"/>
+            <wp:effectExtent l="0" t="0" r="0" b="0"/>
+            <wp:docPr id="5" name="Image 5"/>
+            <wp:cNvGraphicFramePr>
+              <a:graphicFrameLocks xmlns:a="http://schemas.openxmlformats.org/drawingml/2006/main" noChangeAspect="1"/>
+            </wp:cNvGraphicFramePr>
+            <a:graphic xmlns:a="http://schemas.openxmlformats.org/drawingml/2006/main">
+              <a:graphicData uri="http://schemas.openxmlformats.org/drawingml/2006/picture">
+                <pic:pic xmlns:pic="http://schemas.openxmlformats.org/drawingml/2006/picture">
+                  <pic:nvPicPr>
+                    <pic:cNvPr id="1" name=""/>
+                    <pic:cNvPicPr/>
+                  </pic:nvPicPr>
+                  <pic:blipFill>
+                    <a:blip r:embed="rId26"/>
+                    <a:stretch>
+                      <a:fillRect/>
+                    </a:stretch>
+                  </pic:blipFill>
+                  <pic:spPr>
+                    <a:xfrm>
+                      <a:off x="0" y="0"/>
+                      <a:ext cx="3660865" cy="2199881"/>
+                    </a:xfrm>
+                    <a:prstGeom prst="rect">
+                      <a:avLst/>
+                    </a:prstGeom>
+                  </pic:spPr>
+                </pic:pic>
+              </a:graphicData>
+            </a:graphic>
+          </wp:inline>
+        </w:drawing>
+      </w:r>
+    </w:p>
+    <w:p>
+      <w:r>
+        <w:t>To access the overview page, a link is given, which redirect to the second server (user need then to connect on this second server)</w:t>
+      </w:r>
+    </w:p>
+    <w:p>
+      <w:pPr>
+        <w:jc w:val="center"/>
+      </w:pPr>
+      <w:r>
+        <w:rPr>
+          <w:noProof/>
+        </w:rPr>
+        <w:drawing>
+          <wp:inline distT="0" distB="0" distL="0" distR="0" wp14:anchorId="0B8970CF" wp14:editId="5CDDB025">
+            <wp:extent cx="4354830" cy="1198944"/>
+            <wp:effectExtent l="0" t="0" r="7620" b="1270"/>
+            <wp:docPr id="6" name="Image 6"/>
+            <wp:cNvGraphicFramePr>
+              <a:graphicFrameLocks xmlns:a="http://schemas.openxmlformats.org/drawingml/2006/main" noChangeAspect="1"/>
+            </wp:cNvGraphicFramePr>
+            <a:graphic xmlns:a="http://schemas.openxmlformats.org/drawingml/2006/main">
+              <a:graphicData uri="http://schemas.openxmlformats.org/drawingml/2006/picture">
+                <pic:pic xmlns:pic="http://schemas.openxmlformats.org/drawingml/2006/picture">
+                  <pic:nvPicPr>
+                    <pic:cNvPr id="1" name=""/>
+                    <pic:cNvPicPr/>
+                  </pic:nvPicPr>
+                  <pic:blipFill>
+                    <a:blip r:embed="rId27"/>
+                    <a:stretch>
+                      <a:fillRect/>
+                    </a:stretch>
+                  </pic:blipFill>
+                  <pic:spPr>
+                    <a:xfrm>
+                      <a:off x="0" y="0"/>
+                      <a:ext cx="4378437" cy="1205443"/>
+                    </a:xfrm>
+                    <a:prstGeom prst="rect">
+                      <a:avLst/>
+                    </a:prstGeom>
+                  </pic:spPr>
+                </pic:pic>
+              </a:graphicData>
+            </a:graphic>
+          </wp:inline>
+        </w:drawing>
+      </w:r>
+    </w:p>
+    <w:p>
+      <w:pPr>
+        <w:pStyle w:val="Titre4"/>
+      </w:pPr>
+      <w:r>
+        <w:t>Bonita Community as the second server</w:t>
+      </w:r>
+    </w:p>
+    <w:p>
+      <w:r>
+        <w:t xml:space="preserve">For the second server, a Bonita Community edition can be used. In this edition, </w:t>
+      </w:r>
+      <w:r>
+        <w:t xml:space="preserve">the </w:t>
+      </w:r>
+      <w:r>
+        <w:t>organization must be loaded with all processes.</w:t>
+      </w:r>
+    </w:p>
+    <w:p>
+      <w:r>
+        <w:t>A Subscription Edition (BAR file) can be uploaded on a Community server but can’t be executed: that’s exactly what we look for here.</w:t>
+      </w:r>
+    </w:p>
+    <w:p>
+      <w:pPr>
+        <w:pStyle w:val="Titre4"/>
+        <w:rPr>
+          <w:rStyle w:val="methodJava"/>
+          <w:b w:val="0"/>
+          <w:i w:val="0"/>
+        </w:rPr>
+      </w:pPr>
+      <w:r>
+        <w:rPr>
+          <w:rStyle w:val="methodJava"/>
+          <w:b w:val="0"/>
+          <w:i w:val="0"/>
+        </w:rPr>
+        <w:t>Concerns:</w:t>
+      </w:r>
+    </w:p>
+    <w:p>
+      <w:r>
+        <w:t xml:space="preserve">The copy is made in SQL. That implied that the Bonita Server must have a connection to the second server </w:t>
+      </w:r>
+      <w:r>
+        <w:t>via a Data source</w:t>
+      </w:r>
+    </w:p>
+    <w:p>
+      <w:r>
+        <w:t>Database structure may change, then the tool needs to be upgraded</w:t>
+      </w:r>
+    </w:p>
+    <w:p>
+      <w:r>
+        <w:t>The s</w:t>
+      </w:r>
+      <w:r>
+        <w:t xml:space="preserve">econd server must be on the same line </w:t>
+      </w:r>
+      <w:r>
+        <w:t>as</w:t>
+      </w:r>
+      <w:r>
+        <w:t xml:space="preserve"> the original server when a new process is deployed</w:t>
+      </w:r>
+      <w:r>
+        <w:t>,</w:t>
+      </w:r>
+      <w:r>
+        <w:t xml:space="preserve"> for example, or users are created.</w:t>
+      </w:r>
+    </w:p>
+    <w:p>
+      <w:r>
+        <w:t>The second server must have a license</w:t>
+      </w:r>
+      <w:r>
+        <w:t>;</w:t>
+      </w:r>
+      <w:r>
+        <w:t xml:space="preserve"> even it doesn’t execute any cases.</w:t>
+      </w:r>
+    </w:p>
+    <w:p>
+      <w:r>
+        <w:t>If the case overview needs to access some Business Data information, then the second server must refer</w:t>
+      </w:r>
+      <w:r>
+        <w:t>e</w:t>
+      </w:r>
+      <w:r>
+        <w:t>nce the same Business Data. The plugin does not copy the Business Data (because they are not part of the process data – only references are copied).</w:t>
+      </w:r>
+    </w:p>
+    <w:p>
+      <w:pPr>
+        <w:pStyle w:val="Titre4"/>
+        <w:rPr>
+          <w:rStyle w:val="methodJava"/>
+          <w:b w:val="0"/>
+          <w:bCs w:val="0"/>
+          <w:i w:val="0"/>
+          <w:iCs/>
+        </w:rPr>
+      </w:pPr>
+      <w:r>
+        <w:rPr>
+          <w:rStyle w:val="methodJava"/>
+          <w:b w:val="0"/>
+          <w:bCs w:val="0"/>
+          <w:i w:val="0"/>
+          <w:iCs/>
+        </w:rPr>
+        <w:t>Advantages</w:t>
+      </w:r>
+      <w:r>
+        <w:rPr>
+          <w:rStyle w:val="methodJava"/>
+          <w:b w:val="0"/>
+          <w:bCs w:val="0"/>
+          <w:i w:val="0"/>
+          <w:iCs/>
+        </w:rPr>
+        <w:t>:</w:t>
+      </w:r>
+    </w:p>
+    <w:p>
+      <w:r>
+        <w:t xml:space="preserve">It </w:t>
+      </w:r>
+      <w:r>
+        <w:t>takes</w:t>
+      </w:r>
+      <w:r>
+        <w:t xml:space="preserve"> advantage of all </w:t>
+      </w:r>
+      <w:r>
+        <w:t>TruckMilk</w:t>
+      </w:r>
+      <w:r>
+        <w:t xml:space="preserve"> possibility</w:t>
+      </w:r>
+      <w:r>
+        <w:t xml:space="preserve"> (reporting, limited execution), and respect the Bonita Server to purge cases.</w:t>
+      </w:r>
+    </w:p>
+    <w:p>
+      <w:pPr>
+        <w:pStyle w:val="Titre1"/>
+      </w:pPr>
+      <w:bookmarkStart w:id="10" w:name="_Toc57020615"/>
+      <w:r>
+        <w:lastRenderedPageBreak/>
+        <w:t>Move case information to an external Database</w:t>
+      </w:r>
+      <w:bookmarkEnd w:id="10"/>
+    </w:p>
+    <w:p>
+      <w:r>
+        <w:t>C</w:t>
+      </w:r>
+      <w:r>
+        <w:t>ase</w:t>
+      </w:r>
+      <w:r>
+        <w:t>s</w:t>
+      </w:r>
+      <w:r>
+        <w:t xml:space="preserve"> can be move in an external database. </w:t>
+      </w:r>
+      <w:r>
+        <w:t xml:space="preserve">This database contains tables to </w:t>
+      </w:r>
+      <w:r>
+        <w:t xml:space="preserve">save process, tasks, comments, documents. </w:t>
+      </w:r>
+    </w:p>
+    <w:p>
+      <w:pPr>
+        <w:jc w:val="center"/>
+      </w:pPr>
+      <w:r>
+        <w:rPr>
+          <w:noProof/>
+        </w:rPr>
+        <w:drawing>
+          <wp:inline distT="0" distB="0" distL="0" distR="0" wp14:anchorId="30FED169" wp14:editId="2BB87106">
+            <wp:extent cx="3933825" cy="2049556"/>
+            <wp:effectExtent l="0" t="0" r="0" b="8255"/>
+            <wp:docPr id="20" name="Image 20"/>
+            <wp:cNvGraphicFramePr>
+              <a:graphicFrameLocks xmlns:a="http://schemas.openxmlformats.org/drawingml/2006/main" noChangeAspect="1"/>
+            </wp:cNvGraphicFramePr>
+            <a:graphic xmlns:a="http://schemas.openxmlformats.org/drawingml/2006/main">
+              <a:graphicData uri="http://schemas.openxmlformats.org/drawingml/2006/picture">
+                <pic:pic xmlns:pic="http://schemas.openxmlformats.org/drawingml/2006/picture">
+                  <pic:nvPicPr>
+                    <pic:cNvPr id="0" name="Picture 7"/>
+                    <pic:cNvPicPr>
+                      <a:picLocks noChangeAspect="1" noChangeArrowheads="1"/>
+                    </pic:cNvPicPr>
+                  </pic:nvPicPr>
+                  <pic:blipFill>
+                    <a:blip r:embed="rId28">
+                      <a:extLst>
+                        <a:ext uri="{28A0092B-C50C-407E-A947-70E740481C1C}">
+                          <a14:useLocalDpi xmlns:a14="http://schemas.microsoft.com/office/drawing/2010/main" val="0"/>
+                        </a:ext>
+                      </a:extLst>
+                    </a:blip>
+                    <a:srcRect/>
+                    <a:stretch>
+                      <a:fillRect/>
+                    </a:stretch>
+                  </pic:blipFill>
+                  <pic:spPr bwMode="auto">
+                    <a:xfrm>
+                      <a:off x="0" y="0"/>
+                      <a:ext cx="3941231" cy="2053415"/>
+                    </a:xfrm>
+                    <a:prstGeom prst="rect">
+                      <a:avLst/>
+                    </a:prstGeom>
+                    <a:noFill/>
+                    <a:ln>
+                      <a:noFill/>
+                    </a:ln>
+                  </pic:spPr>
+                </pic:pic>
+              </a:graphicData>
+            </a:graphic>
+          </wp:inline>
+        </w:drawing>
+      </w:r>
+    </w:p>
+    <w:p>
+      <w:r>
+        <w:t>The Truckmilk plugin “Move Case Archive” does that job.</w:t>
+      </w:r>
+      <w:r>
+        <w:t xml:space="preserve"> The plugin creates all tables in the target database.</w:t>
+      </w:r>
+    </w:p>
+    <w:p>
+      <w:r>
+        <w:t>This external database is not under the control o</w:t>
+      </w:r>
+      <w:r>
+        <w:t>f</w:t>
+      </w:r>
+      <w:r>
+        <w:t xml:space="preserve"> a Bonita server and can’t be accessed directly for a user.</w:t>
+      </w:r>
+    </w:p>
+    <w:p>
+      <w:r>
+        <w:t xml:space="preserve">The Explorer pages </w:t>
+      </w:r>
+      <w:r>
+        <w:t>can</w:t>
+      </w:r>
+      <w:r>
+        <w:t xml:space="preserve"> query this database via the parameter “External source”</w:t>
+      </w:r>
+      <w:r>
+        <w:t xml:space="preserve">. </w:t>
+      </w:r>
+    </w:p>
+    <w:p>
+      <w:pPr>
+        <w:jc w:val="center"/>
+      </w:pPr>
+      <w:r>
+        <w:rPr>
+          <w:noProof/>
+        </w:rPr>
+        <w:drawing>
+          <wp:inline distT="0" distB="0" distL="0" distR="0" wp14:anchorId="54FA1FE2" wp14:editId="595211D7">
+            <wp:extent cx="4431030" cy="1442269"/>
+            <wp:effectExtent l="0" t="0" r="7620" b="5715"/>
+            <wp:docPr id="7" name="Image 7"/>
+            <wp:cNvGraphicFramePr>
+              <a:graphicFrameLocks xmlns:a="http://schemas.openxmlformats.org/drawingml/2006/main" noChangeAspect="1"/>
+            </wp:cNvGraphicFramePr>
+            <a:graphic xmlns:a="http://schemas.openxmlformats.org/drawingml/2006/main">
+              <a:graphicData uri="http://schemas.openxmlformats.org/drawingml/2006/picture">
+                <pic:pic xmlns:pic="http://schemas.openxmlformats.org/drawingml/2006/picture">
+                  <pic:nvPicPr>
+                    <pic:cNvPr id="1" name=""/>
+                    <pic:cNvPicPr/>
+                  </pic:nvPicPr>
+                  <pic:blipFill>
+                    <a:blip r:embed="rId29"/>
+                    <a:stretch>
+                      <a:fillRect/>
+                    </a:stretch>
+                  </pic:blipFill>
+                  <pic:spPr>
+                    <a:xfrm>
+                      <a:off x="0" y="0"/>
                       <a:ext cx="4437639" cy="1444420"/>
                     </a:xfrm>
                     <a:prstGeom prst="rect">
@@ -2612,7 +3077,6 @@
         </w:numPr>
       </w:pPr>
       <w:r>
-        <w:lastRenderedPageBreak/>
         <w:t xml:space="preserve">A document generated in the case is the overview. Then, this document is selected in the plugin, and in the external database, this document is flag as the overview. When the Explorer page access the case overview, it </w:t>
       </w:r>
       <w:r>
@@ -2655,6 +3119,7 @@
     </w:p>
     <w:p>
       <w:r>
+        <w:lastRenderedPageBreak/>
         <w:t>Asking the plugin to generate a document is not simple, because this implied to generate the Word document with Velocity (this is not a simple job).</w:t>
       </w:r>
     </w:p>
@@ -2675,29 +3140,102 @@
       <w:pPr>
         <w:pStyle w:val="Titre1"/>
       </w:pPr>
-      <w:bookmarkStart w:id="12" w:name="_Toc55830907"/>
+      <w:bookmarkStart w:id="11" w:name="_Toc57020616"/>
       <w:r>
         <w:t>Move information to a file</w:t>
       </w:r>
+      <w:bookmarkEnd w:id="11"/>
+    </w:p>
+    <w:p>
+      <w:r>
+        <w:t>Same as the previous function, except that information are saved in files, which is simplest for configuration. Then, no request can be realized, and, because information is saved on a file system, no security on data integrity (a file may be deleted).</w:t>
+      </w:r>
+    </w:p>
+    <w:p>
+      <w:pPr>
+        <w:jc w:val="center"/>
+      </w:pPr>
+      <w:r>
+        <w:rPr>
+          <w:noProof/>
+        </w:rPr>
+        <w:drawing>
+          <wp:inline distT="0" distB="0" distL="0" distR="0" wp14:anchorId="50D523D6" wp14:editId="1FF6681C">
+            <wp:extent cx="3543113" cy="1819275"/>
+            <wp:effectExtent l="0" t="0" r="635" b="0"/>
+            <wp:docPr id="21" name="Image 21"/>
+            <wp:cNvGraphicFramePr>
+              <a:graphicFrameLocks xmlns:a="http://schemas.openxmlformats.org/drawingml/2006/main" noChangeAspect="1"/>
+            </wp:cNvGraphicFramePr>
+            <a:graphic xmlns:a="http://schemas.openxmlformats.org/drawingml/2006/main">
+              <a:graphicData uri="http://schemas.openxmlformats.org/drawingml/2006/picture">
+                <pic:pic xmlns:pic="http://schemas.openxmlformats.org/drawingml/2006/picture">
+                  <pic:nvPicPr>
+                    <pic:cNvPr id="0" name="Picture 8"/>
+                    <pic:cNvPicPr>
+                      <a:picLocks noChangeAspect="1" noChangeArrowheads="1"/>
+                    </pic:cNvPicPr>
+                  </pic:nvPicPr>
+                  <pic:blipFill>
+                    <a:blip r:embed="rId30">
+                      <a:extLst>
+                        <a:ext uri="{28A0092B-C50C-407E-A947-70E740481C1C}">
+                          <a14:useLocalDpi xmlns:a14="http://schemas.microsoft.com/office/drawing/2010/main" val="0"/>
+                        </a:ext>
+                      </a:extLst>
+                    </a:blip>
+                    <a:srcRect/>
+                    <a:stretch>
+                      <a:fillRect/>
+                    </a:stretch>
+                  </pic:blipFill>
+                  <pic:spPr bwMode="auto">
+                    <a:xfrm>
+                      <a:off x="0" y="0"/>
+                      <a:ext cx="3545991" cy="1820753"/>
+                    </a:xfrm>
+                    <a:prstGeom prst="rect">
+                      <a:avLst/>
+                    </a:prstGeom>
+                    <a:noFill/>
+                    <a:ln>
+                      <a:noFill/>
+                    </a:ln>
+                  </pic:spPr>
+                </pic:pic>
+              </a:graphicData>
+            </a:graphic>
+          </wp:inline>
+        </w:drawing>
+      </w:r>
+    </w:p>
+    <w:p>
+      <w:r>
+        <w:t xml:space="preserve">Then, one file (a ZIP file) is created per case. The ZIP file contains a </w:t>
+      </w:r>
+      <w:r>
+        <w:t>Case Description</w:t>
+      </w:r>
+      <w:r>
+        <w:t xml:space="preserve"> (JSON format) and all documents on cases. Files are saved under a folder (on folder per process).</w:t>
+      </w:r>
+    </w:p>
+    <w:p>
+      <w:r>
+        <w:t xml:space="preserve">Note: </w:t>
+      </w:r>
+      <w:proofErr w:type="gramStart"/>
+      <w:r>
+        <w:t>this jobs</w:t>
+      </w:r>
+      <w:proofErr w:type="gramEnd"/>
+      <w:r>
+        <w:t xml:space="preserve"> does not exists yet at this moment.</w:t>
+      </w:r>
+      <w:bookmarkStart w:id="12" w:name="_GoBack"/>
       <w:bookmarkEnd w:id="12"/>
     </w:p>
     <w:p>
-      <w:r>
-        <w:t>Same as the previous function, except that information are saved in files, which is simplest for configuration. Then, no request can be realized, and, because information is saved on a file system, no security on data integrity (a file may be deleted).</w:t>
-      </w:r>
-    </w:p>
-    <w:p>
-      <w:r>
-        <w:t xml:space="preserve">Then, one file (a ZIP file) is created per case. The ZIP file contains a </w:t>
-      </w:r>
-      <w:r>
-        <w:t>Case Description</w:t>
-      </w:r>
-      <w:r>
-        <w:t xml:space="preserve"> (JSON format) and all documents on cases. Files are saved under a folder (on folder per process).</w:t>
-      </w:r>
-    </w:p>
-    <w:p>
       <w:pPr>
         <w:pStyle w:val="Titre4"/>
       </w:pPr>
@@ -2713,18 +3251,46 @@
     <w:p>
       <w:pPr>
         <w:pStyle w:val="Titre4"/>
-      </w:pPr>
-      <w:r>
+        <w:rPr>
+          <w:lang w:val="fr-FR"/>
+        </w:rPr>
+      </w:pPr>
+      <w:proofErr w:type="spellStart"/>
+      <w:r>
+        <w:rPr>
+          <w:lang w:val="fr-FR"/>
+        </w:rPr>
         <w:t>Advantages</w:t>
       </w:r>
-    </w:p>
-    <w:p>
-      <w:r>
+      <w:proofErr w:type="spellEnd"/>
+    </w:p>
+    <w:p>
+      <w:pPr>
+        <w:rPr>
+          <w:lang w:val="fr-FR"/>
+        </w:rPr>
+      </w:pPr>
+      <w:r>
+        <w:rPr>
+          <w:lang w:val="fr-FR"/>
+        </w:rPr>
         <w:t>Simple configuration.</w:t>
       </w:r>
     </w:p>
-    <w:p/>
-    <w:p/>
+    <w:p>
+      <w:pPr>
+        <w:rPr>
+          <w:lang w:val="fr-FR"/>
+        </w:rPr>
+      </w:pPr>
+    </w:p>
+    <w:p>
+      <w:pPr>
+        <w:rPr>
+          <w:lang w:val="fr-FR"/>
+        </w:rPr>
+      </w:pPr>
+    </w:p>
     <w:p>
       <w:pPr>
         <w:pStyle w:val="NormalWeb"/>
@@ -2735,23 +3301,33 @@
           <w:color w:val="000000"/>
           <w:sz w:val="22"/>
           <w:szCs w:val="22"/>
+          <w:lang w:val="fr-FR"/>
         </w:rPr>
       </w:pPr>
     </w:p>
     <w:p>
       <w:pPr>
         <w:rPr>
-          <w:lang w:eastAsia="fr-FR"/>
+          <w:lang w:val="fr-FR" w:eastAsia="fr-FR"/>
         </w:rPr>
       </w:pPr>
     </w:p>
-    <w:p/>
-    <w:p>
-      <w:pPr>
+    <w:p>
+      <w:pPr>
+        <w:rPr>
+          <w:lang w:val="fr-FR"/>
+        </w:rPr>
+      </w:pPr>
+    </w:p>
+    <w:p>
+      <w:pPr>
+        <w:rPr>
+          <w:lang w:val="fr-FR"/>
+        </w:rPr>
         <w:sectPr>
-          <w:headerReference w:type="even" r:id="rId24"/>
-          <w:headerReference w:type="default" r:id="rId25"/>
-          <w:headerReference w:type="first" r:id="rId26"/>
+          <w:headerReference w:type="even" r:id="rId31"/>
+          <w:headerReference w:type="default" r:id="rId32"/>
+          <w:headerReference w:type="first" r:id="rId33"/>
           <w:pgSz w:w="11900" w:h="16840"/>
           <w:pgMar w:top="1486" w:right="1486" w:bottom="2087" w:left="1486" w:header="1474" w:footer="720" w:gutter="0"/>
           <w:cols w:space="720"/>
@@ -2760,42 +3336,81 @@
         </w:sectPr>
       </w:pPr>
     </w:p>
-    <w:p/>
-    <w:p/>
+    <w:p>
+      <w:pPr>
+        <w:rPr>
+          <w:lang w:val="fr-FR"/>
+        </w:rPr>
+      </w:pPr>
+    </w:p>
+    <w:p>
+      <w:pPr>
+        <w:rPr>
+          <w:lang w:val="fr-FR"/>
+        </w:rPr>
+      </w:pPr>
+    </w:p>
     <w:p>
       <w:pPr>
         <w:pStyle w:val="Titre7"/>
+        <w:rPr>
+          <w:lang w:val="fr-FR"/>
+        </w:rPr>
       </w:pPr>
     </w:p>
     <w:p>
       <w:pPr>
         <w:pStyle w:val="Titre7"/>
+        <w:rPr>
+          <w:lang w:val="fr-FR"/>
+        </w:rPr>
       </w:pPr>
     </w:p>
     <w:p>
       <w:pPr>
         <w:pStyle w:val="Titre7"/>
-      </w:pPr>
-      <w:r>
+        <w:rPr>
+          <w:lang w:val="fr-FR"/>
+        </w:rPr>
+      </w:pPr>
+      <w:r>
+        <w:rPr>
+          <w:lang w:val="fr-FR"/>
+        </w:rPr>
         <w:t>HEADQUARTERS</w:t>
       </w:r>
     </w:p>
     <w:p>
       <w:pPr>
         <w:pStyle w:val="Titre8"/>
-      </w:pPr>
-      <w:r>
+        <w:rPr>
+          <w:lang w:val="fr-FR"/>
+        </w:rPr>
+      </w:pPr>
+      <w:r>
+        <w:rPr>
+          <w:lang w:val="fr-FR"/>
+        </w:rPr>
         <w:t xml:space="preserve">PARIS, </w:t>
       </w:r>
       <w:r>
+        <w:rPr>
+          <w:lang w:val="fr-FR"/>
+        </w:rPr>
         <w:t>FRANCE</w:t>
       </w:r>
     </w:p>
     <w:p>
       <w:pPr>
         <w:pStyle w:val="Titre9"/>
-      </w:pPr>
-      <w:r>
+        <w:rPr>
+          <w:lang w:val="fr-FR"/>
+        </w:rPr>
+      </w:pPr>
+      <w:r>
+        <w:rPr>
+          <w:lang w:val="fr-FR"/>
+        </w:rPr>
         <w:t xml:space="preserve">76 boulevard de la République </w:t>
       </w:r>
     </w:p>
@@ -2855,29 +3470,64 @@
     <w:p>
       <w:pPr>
         <w:pStyle w:val="Titre8"/>
-      </w:pPr>
-      <w:r>
+        <w:rPr>
+          <w:lang w:val="es-ES"/>
+        </w:rPr>
+      </w:pPr>
+      <w:r>
+        <w:rPr>
+          <w:lang w:val="es-ES"/>
+        </w:rPr>
         <w:t>SAN FRANCISCO, USA</w:t>
       </w:r>
     </w:p>
     <w:p>
       <w:pPr>
         <w:pStyle w:val="Titre9"/>
-      </w:pPr>
-      <w:r>
-        <w:t>44 Tehama Street</w:t>
-      </w:r>
-      <w:r>
+        <w:rPr>
+          <w:lang w:val="es-ES"/>
+        </w:rPr>
+      </w:pPr>
+      <w:r>
+        <w:rPr>
+          <w:lang w:val="es-ES"/>
+        </w:rPr>
+        <w:t xml:space="preserve">44 </w:t>
+      </w:r>
+      <w:proofErr w:type="spellStart"/>
+      <w:r>
+        <w:rPr>
+          <w:lang w:val="es-ES"/>
+        </w:rPr>
+        <w:t>Tehama</w:t>
+      </w:r>
+      <w:proofErr w:type="spellEnd"/>
+      <w:r>
+        <w:rPr>
+          <w:lang w:val="es-ES"/>
+        </w:rPr>
+        <w:t xml:space="preserve"> Street</w:t>
+      </w:r>
+      <w:r>
+        <w:rPr>
+          <w:lang w:val="es-ES"/>
+        </w:rPr>
         <w:br/>
         <w:t>San Francisco, CA</w:t>
       </w:r>
       <w:r>
+        <w:rPr>
+          <w:lang w:val="es-ES"/>
+        </w:rPr>
         <w:t xml:space="preserve"> 94105</w:t>
       </w:r>
     </w:p>
     <w:p>
       <w:pPr>
         <w:pStyle w:val="Titre8"/>
+        <w:rPr>
+          <w:lang w:val="es-ES"/>
+        </w:rPr>
       </w:pPr>
     </w:p>
     <w:p>
@@ -2910,7 +3560,7 @@
     <w:p/>
     <w:p/>
     <w:sectPr>
-      <w:headerReference w:type="first" r:id="rId27"/>
+      <w:headerReference w:type="first" r:id="rId34"/>
       <w:pgSz w:w="11900" w:h="16840"/>
       <w:pgMar w:top="1486" w:right="1486" w:bottom="2087" w:left="1486" w:header="1985" w:footer="720" w:gutter="0"/>
       <w:cols w:space="720"/>
@@ -3193,6 +3843,11 @@
               <w:dataBinding w:prefixMappings="xmlns:ns0='http://schemas.openxmlformats.org/package/2006/metadata/core-properties' xmlns:ns1='http://purl.org/dc/elements/1.1/'" w:xpath="/ns0:coreProperties[1]/ns1:title[1]" w:storeItemID="{6C3C8BC8-F283-45AE-878A-BAB7291924A1}"/>
               <w:text/>
             </w:sdtPr>
+            <w:sdtEndPr>
+              <w:rPr>
+                <w:rStyle w:val="En-tteCar"/>
+              </w:rPr>
+            </w:sdtEndPr>
             <w:sdtContent>
               <w:r>
                 <w:rPr>
@@ -3259,6 +3914,11 @@
               <w:dataBinding w:prefixMappings="xmlns:ns0='http://schemas.openxmlformats.org/package/2006/metadata/core-properties' xmlns:ns1='http://purl.org/dc/elements/1.1/'" w:xpath="/ns0:coreProperties[1]/ns1:title[1]" w:storeItemID="{6C3C8BC8-F283-45AE-878A-BAB7291924A1}"/>
               <w:text/>
             </w:sdtPr>
+            <w:sdtEndPr>
+              <w:rPr>
+                <w:rStyle w:val="En-tteCar"/>
+              </w:rPr>
+            </w:sdtEndPr>
             <w:sdtContent>
               <w:r>
                 <w:rPr>
@@ -3445,6 +4105,11 @@
               <w:dataBinding w:prefixMappings="xmlns:ns0='http://schemas.openxmlformats.org/package/2006/metadata/core-properties' xmlns:ns1='http://purl.org/dc/elements/1.1/'" w:xpath="/ns0:coreProperties[1]/ns1:title[1]" w:storeItemID="{6C3C8BC8-F283-45AE-878A-BAB7291924A1}"/>
               <w:text/>
             </w:sdtPr>
+            <w:sdtEndPr>
+              <w:rPr>
+                <w:rStyle w:val="En-tteCar"/>
+              </w:rPr>
+            </w:sdtEndPr>
             <w:sdtContent>
               <w:r>
                 <w:rPr>
@@ -3574,6 +4239,11 @@
               <w:dataBinding w:prefixMappings="xmlns:ns0='http://schemas.openxmlformats.org/package/2006/metadata/core-properties' xmlns:ns1='http://purl.org/dc/elements/1.1/'" w:xpath="/ns0:coreProperties[1]/ns1:title[1]" w:storeItemID="{6C3C8BC8-F283-45AE-878A-BAB7291924A1}"/>
               <w:text/>
             </w:sdtPr>
+            <w:sdtEndPr>
+              <w:rPr>
+                <w:rStyle w:val="En-tteCar"/>
+              </w:rPr>
+            </w:sdtEndPr>
             <w:sdtContent>
               <w:r>
                 <w:rPr>
@@ -3695,6 +4365,11 @@
               <w:dataBinding w:prefixMappings="xmlns:ns0='http://schemas.openxmlformats.org/package/2006/metadata/core-properties' xmlns:ns1='http://purl.org/dc/elements/1.1/'" w:xpath="/ns0:coreProperties[1]/ns1:title[1]" w:storeItemID="{6C3C8BC8-F283-45AE-878A-BAB7291924A1}"/>
               <w:text/>
             </w:sdtPr>
+            <w:sdtEndPr>
+              <w:rPr>
+                <w:rStyle w:val="En-tteCar"/>
+              </w:rPr>
+            </w:sdtEndPr>
             <w:sdtContent>
               <w:r>
                 <w:rPr>
@@ -7238,7 +7913,7 @@
 </file>
 
 <file path=customXml/itemProps2.xml><?xml version="1.0" encoding="utf-8"?>
-<ds:datastoreItem xmlns:ds="http://schemas.openxmlformats.org/officeDocument/2006/customXml" ds:itemID="{45BC6616-5D63-476D-A711-A80E50AF6C04}">
+<ds:datastoreItem xmlns:ds="http://schemas.openxmlformats.org/officeDocument/2006/customXml" ds:itemID="{0A2130C9-13DE-4895-8917-5AE37D0CA48A}">
   <ds:schemaRefs>
     <ds:schemaRef ds:uri="http://schemas.openxmlformats.org/officeDocument/2006/bibliography"/>
   </ds:schemaRefs>

</xml_diff>